<commit_message>
- Implementação da abertura do browser em tempo de execução.
- Geração da evidência.
- Remoção dos drivers dos navegadores.
</commit_message>
<xml_diff>
--- a/Automation/evidence/ETS - en_US.docx
+++ b/Automation/evidence/ETS - en_US.docx
@@ -1,6 +1,6 @@
 
 <file path=word/document.xml><?xml version="1.0" encoding="utf-8"?>
-<w:document xmlns:wpc="http://schemas.microsoft.com/office/word/2010/wordprocessingCanvas" xmlns:cx="http://schemas.microsoft.com/office/drawing/2014/chartex" xmlns:cx1="http://schemas.microsoft.com/office/drawing/2015/9/8/chartex" xmlns:cx2="http://schemas.microsoft.com/office/drawing/2015/10/21/chartex" xmlns:cx3="http://schemas.microsoft.com/office/drawing/2016/5/9/chartex" xmlns:cx4="http://schemas.microsoft.com/office/drawing/2016/5/10/chartex" xmlns:cx5="http://schemas.microsoft.com/office/drawing/2016/5/11/chartex" xmlns:cx6="http://schemas.microsoft.com/office/drawing/2016/5/12/chartex" xmlns:cx7="http://schemas.microsoft.com/office/drawing/2016/5/13/chartex" xmlns:cx8="http://schemas.microsoft.com/office/drawing/2016/5/14/chartex" xmlns:mc="http://schemas.openxmlformats.org/markup-compatibility/2006" xmlns:aink="http://schemas.microsoft.com/office/drawing/2016/ink" xmlns:am3d="http://schemas.microsoft.com/office/drawing/2017/model3d" xmlns:o="urn:schemas-microsoft-com:office:office" xmlns:r="http://schemas.openxmlformats.org/officeDocument/2006/relationships" xmlns:m="http://schemas.openxmlformats.org/officeDocument/2006/math" xmlns:v="urn:schemas-microsoft-com:vml" xmlns:wp14="http://schemas.microsoft.com/office/word/2010/wordprocessingDrawing" xmlns:wp="http://schemas.openxmlformats.org/drawingml/2006/wordprocessingDrawing" xmlns:w10="urn:schemas-microsoft-com:office:word" xmlns:w="http://schemas.openxmlformats.org/wordprocessingml/2006/main" xmlns:w14="http://schemas.microsoft.com/office/word/2010/wordml" xmlns:w15="http://schemas.microsoft.com/office/word/2012/wordml" xmlns:w16cex="http://schemas.microsoft.com/office/word/2018/wordml/cex" xmlns:w16cid="http://schemas.microsoft.com/office/word/2016/wordml/cid" xmlns:w16="http://schemas.microsoft.com/office/word/2018/wordml" xmlns:w16se="http://schemas.microsoft.com/office/word/2015/wordml/symex" xmlns:wpg="http://schemas.microsoft.com/office/word/2010/wordprocessingGroup" xmlns:wpi="http://schemas.microsoft.com/office/word/2010/wordprocessingInk" xmlns:wne="http://schemas.microsoft.com/office/word/2006/wordml" xmlns:wps="http://schemas.microsoft.com/office/word/2010/wordprocessingShape" mc:Ignorable="w14 w15 w16se w16cid w16 w16cex wp14">
+<w:document xmlns:wpc="http://schemas.microsoft.com/office/word/2010/wordprocessingCanvas" xmlns:cx="http://schemas.microsoft.com/office/drawing/2014/chartex" xmlns:cx1="http://schemas.microsoft.com/office/drawing/2015/9/8/chartex" xmlns:cx2="http://schemas.microsoft.com/office/drawing/2015/10/21/chartex" xmlns:cx3="http://schemas.microsoft.com/office/drawing/2016/5/9/chartex" xmlns:cx4="http://schemas.microsoft.com/office/drawing/2016/5/10/chartex" xmlns:cx5="http://schemas.microsoft.com/office/drawing/2016/5/11/chartex" xmlns:cx6="http://schemas.microsoft.com/office/drawing/2016/5/12/chartex" xmlns:cx7="http://schemas.microsoft.com/office/drawing/2016/5/13/chartex" xmlns:cx8="http://schemas.microsoft.com/office/drawing/2016/5/14/chartex" xmlns:mc="http://schemas.openxmlformats.org/markup-compatibility/2006" xmlns:aink="http://schemas.microsoft.com/office/drawing/2016/ink" xmlns:am3d="http://schemas.microsoft.com/office/drawing/2017/model3d" xmlns:o="urn:schemas-microsoft-com:office:office" xmlns:oel="http://schemas.microsoft.com/office/2019/extlst" xmlns:r="http://schemas.openxmlformats.org/officeDocument/2006/relationships" xmlns:m="http://schemas.openxmlformats.org/officeDocument/2006/math" xmlns:v="urn:schemas-microsoft-com:vml" xmlns:wp14="http://schemas.microsoft.com/office/word/2010/wordprocessingDrawing" xmlns:wp="http://schemas.openxmlformats.org/drawingml/2006/wordprocessingDrawing" xmlns:w10="urn:schemas-microsoft-com:office:word" xmlns:w="http://schemas.openxmlformats.org/wordprocessingml/2006/main" xmlns:w14="http://schemas.microsoft.com/office/word/2010/wordml" xmlns:w15="http://schemas.microsoft.com/office/word/2012/wordml" xmlns:w16cex="http://schemas.microsoft.com/office/word/2018/wordml/cex" xmlns:w16cid="http://schemas.microsoft.com/office/word/2016/wordml/cid" xmlns:w16="http://schemas.microsoft.com/office/word/2018/wordml" xmlns:w16du="http://schemas.microsoft.com/office/word/2023/wordml/word16du" xmlns:w16sdtdh="http://schemas.microsoft.com/office/word/2020/wordml/sdtdatahash" xmlns:w16se="http://schemas.microsoft.com/office/word/2015/wordml/symex" xmlns:wpg="http://schemas.microsoft.com/office/word/2010/wordprocessingGroup" xmlns:wpi="http://schemas.microsoft.com/office/word/2010/wordprocessingInk" xmlns:wne="http://schemas.microsoft.com/office/word/2006/wordml" xmlns:wps="http://schemas.microsoft.com/office/word/2010/wordprocessingShape" mc:Ignorable="w14 w15 w16se w16cid w16 w16cex w16sdtdh w16du wp14">
   <w:body>
     <w:p>
       <w:pPr>
@@ -201,7 +201,7 @@
                 <v:stroke joinstyle="miter"/>
                 <v:path gradientshapeok="t" o:connecttype="rect"/>
               </v:shapetype>
-              <v:shape id="Text Box 23" o:spid="_x0000_s1026" type="#_x0000_t202" style="position:absolute;left:0;text-align:left;margin-left:-25.4pt;margin-top:194.2pt;width:506.3pt;height:252pt;z-index:251660288;visibility:visible;mso-wrap-style:square;mso-width-percent:0;mso-height-percent:0;mso-wrap-distance-left:9pt;mso-wrap-distance-top:0;mso-wrap-distance-right:9pt;mso-wrap-distance-bottom:0;mso-position-horizontal:absolute;mso-position-horizontal-relative:text;mso-position-vertical:absolute;mso-position-vertical-relative:text;mso-width-percent:0;mso-height-percent:0;mso-width-relative:margin;mso-height-relative:margin;v-text-anchor:middle" o:gfxdata="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" filled="f" stroked="f">
+              <v:shape id="Text Box 23" o:spid="_x0000_s1026" type="#_x0000_t202" style="position:absolute;left:0;text-align:left;margin-left:-25.4pt;margin-top:194.2pt;width:506.3pt;height:252pt;z-index:251660288;visibility:visible;mso-wrap-style:square;mso-width-percent:0;mso-height-percent:0;mso-wrap-distance-left:9pt;mso-wrap-distance-top:0;mso-wrap-distance-right:9pt;mso-wrap-distance-bottom:0;mso-position-horizontal:absolute;mso-position-horizontal-relative:text;mso-position-vertical:absolute;mso-position-vertical-relative:text;mso-width-percent:0;mso-height-percent:0;mso-width-relative:margin;mso-height-relative:margin;v-text-anchor:middle" o:gfxdata="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" filled="f" stroked="f">
                 <v:textbox>
                   <w:txbxContent>
                     <w:p>
@@ -319,7 +319,7 @@
         <mc:AlternateContent>
           <mc:Choice Requires="wps">
             <w:drawing>
-              <wp:anchor distT="0" distB="0" distL="114300" distR="114300" simplePos="0" relativeHeight="251659263" behindDoc="0" locked="0" layoutInCell="1" allowOverlap="1" wp14:anchorId="1FF67C75" wp14:editId="5ABA5A2F">
+              <wp:anchor distT="0" distB="0" distL="114300" distR="114300" simplePos="0" relativeHeight="251659263" behindDoc="0" locked="0" layoutInCell="1" allowOverlap="1" wp14:anchorId="1FF67C75" wp14:editId="4D490C1C">
                 <wp:simplePos x="0" y="0"/>
                 <wp:positionH relativeFrom="column">
                   <wp:posOffset>-931653</wp:posOffset>
@@ -345,7 +345,7 @@
                           <a:avLst/>
                         </a:prstGeom>
                         <a:solidFill>
-                          <a:srgbClr val="0070C0"/>
+                          <a:srgbClr val="E20074"/>
                         </a:solidFill>
                         <a:ln>
                           <a:solidFill>
@@ -401,7 +401,7 @@
           </mc:Choice>
           <mc:Fallback>
             <w:pict>
-              <v:rect w14:anchorId="1FF67C75" id="Retângulo 4" o:spid="_x0000_s1027" style="position:absolute;left:0;text-align:left;margin-left:-73.35pt;margin-top:-1in;width:600.45pt;height:843.6pt;z-index:251659263;visibility:visible;mso-wrap-style:square;mso-width-percent:0;mso-height-percent:0;mso-wrap-distance-left:9pt;mso-wrap-distance-top:0;mso-wrap-distance-right:9pt;mso-wrap-distance-bottom:0;mso-position-horizontal:absolute;mso-position-horizontal-relative:text;mso-position-vertical:absolute;mso-position-vertical-relative:text;mso-width-percent:0;mso-height-percent:0;mso-width-relative:margin;mso-height-relative:margin;v-text-anchor:middle" o:gfxdata="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" fillcolor="#0070c0" strokecolor="#0070c0" strokeweight="2pt">
+              <v:rect w14:anchorId="1FF67C75" id="Retângulo 4" o:spid="_x0000_s1027" style="position:absolute;left:0;text-align:left;margin-left:-73.35pt;margin-top:-1in;width:600.45pt;height:843.6pt;z-index:251659263;visibility:visible;mso-wrap-style:square;mso-width-percent:0;mso-height-percent:0;mso-wrap-distance-left:9pt;mso-wrap-distance-top:0;mso-wrap-distance-right:9pt;mso-wrap-distance-bottom:0;mso-position-horizontal:absolute;mso-position-horizontal-relative:text;mso-position-vertical:absolute;mso-position-vertical-relative:text;mso-width-percent:0;mso-height-percent:0;mso-width-relative:margin;mso-height-relative:margin;v-text-anchor:middle" o:gfxdata="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" fillcolor="#e20074" strokecolor="#0070c0" strokeweight="2pt">
                 <v:textbox>
                   <w:txbxContent>
                     <w:p>
@@ -434,21 +434,30 @@
     </w:p>
     <w:p>
       <w:pPr>
-        <w:pStyle w:val="Ttulo1"/>
+        <w:pStyle w:val="Heading1"/>
+        <w:rPr>
+          <w:color w:val="E20074"/>
+        </w:rPr>
       </w:pPr>
       <w:r>
+        <w:rPr>
+          <w:color w:val="E20074"/>
+        </w:rPr>
         <w:lastRenderedPageBreak/>
         <w:t xml:space="preserve">Test </w:t>
       </w:r>
       <w:proofErr w:type="spellStart"/>
       <w:r>
+        <w:rPr>
+          <w:color w:val="E20074"/>
+        </w:rPr>
         <w:t>scenario</w:t>
       </w:r>
       <w:proofErr w:type="spellEnd"/>
     </w:p>
     <w:p>
       <w:pPr>
-        <w:pStyle w:val="Subttulo"/>
+        <w:pStyle w:val="Subtitle"/>
         <w:rPr>
           <w:rFonts w:eastAsiaTheme="minorHAnsi"/>
           <w:b w:val="0"/>
@@ -497,7 +506,7 @@
     </w:p>
     <w:p>
       <w:pPr>
-        <w:pStyle w:val="Subttulo"/>
+        <w:pStyle w:val="Subtitle"/>
         <w:rPr>
           <w:rFonts w:eastAsiaTheme="minorHAnsi"/>
           <w:b w:val="0"/>
@@ -532,7 +541,7 @@
     </w:p>
     <w:p>
       <w:pPr>
-        <w:pStyle w:val="Subttulo"/>
+        <w:pStyle w:val="Subtitle"/>
         <w:rPr>
           <w:rFonts w:eastAsiaTheme="minorHAnsi"/>
           <w:b w:val="0"/>
@@ -578,7 +587,7 @@
     </w:p>
     <w:p>
       <w:pPr>
-        <w:pStyle w:val="Subttulo"/>
+        <w:pStyle w:val="Subtitle"/>
         <w:rPr>
           <w:rFonts w:eastAsiaTheme="minorHAnsi"/>
           <w:b w:val="0"/>
@@ -626,7 +635,7 @@
     </w:p>
     <w:p>
       <w:pPr>
-        <w:pStyle w:val="Subttulo"/>
+        <w:pStyle w:val="Subtitle"/>
         <w:rPr>
           <w:rFonts w:eastAsiaTheme="minorHAnsi"/>
           <w:b w:val="0"/>
@@ -698,7 +707,7 @@
     </w:p>
     <w:p>
       <w:pPr>
-        <w:pStyle w:val="Subttulo"/>
+        <w:pStyle w:val="Subtitle"/>
         <w:rPr>
           <w:rFonts w:eastAsiaTheme="minorHAnsi"/>
           <w:b w:val="0"/>
@@ -783,7 +792,7 @@
     </w:p>
     <w:p>
       <w:pPr>
-        <w:pStyle w:val="Subttulo"/>
+        <w:pStyle w:val="Subtitle"/>
         <w:rPr>
           <w:lang w:val="pt-BR"/>
         </w:rPr>
@@ -837,7 +846,7 @@
     </w:p>
     <w:p>
       <w:pPr>
-        <w:pStyle w:val="Subttulo"/>
+        <w:pStyle w:val="Subtitle"/>
         <w:rPr>
           <w:rFonts w:eastAsiaTheme="minorHAnsi"/>
           <w:b w:val="0"/>
@@ -856,21 +865,8 @@
           <w:sz w:val="22"/>
           <w:lang w:val="pt-BR"/>
         </w:rPr>
-        <w:t xml:space="preserve">Total </w:t>
+        <w:t>Total steps</w:t>
       </w:r>
-      <w:proofErr w:type="spellStart"/>
-      <w:r>
-        <w:rPr>
-          <w:rFonts w:eastAsiaTheme="minorHAnsi"/>
-          <w:b w:val="0"/>
-          <w:color w:val="221F1B" w:themeColor="text1"/>
-          <w:spacing w:val="0"/>
-          <w:sz w:val="22"/>
-          <w:lang w:val="pt-BR"/>
-        </w:rPr>
-        <w:t>steps</w:t>
-      </w:r>
-      <w:proofErr w:type="spellEnd"/>
       <w:r>
         <w:rPr>
           <w:rFonts w:eastAsiaTheme="minorHAnsi"/>
@@ -886,6 +882,9 @@
     <w:p>
       <w:pPr>
         <w:spacing w:after="0"/>
+        <w:rPr>
+          <w:color w:val="E20074"/>
+        </w:rPr>
       </w:pPr>
       <w:r>
         <w:rPr>
@@ -893,29 +892,30 @@
         </w:rPr>
         <w:br w:type="page"/>
       </w:r>
-      <w:proofErr w:type="spellStart"/>
       <w:r>
         <w:rPr>
-          <w:rStyle w:val="TtuloChar"/>
+          <w:rStyle w:val="TitleChar"/>
+          <w:color w:val="E20074"/>
           <w:lang w:val="pt-BR"/>
         </w:rPr>
         <w:lastRenderedPageBreak/>
         <w:t>Steps</w:t>
       </w:r>
-      <w:proofErr w:type="spellEnd"/>
     </w:p>
     <w:p>
       <w:pPr>
-        <w:pStyle w:val="Ttulo1"/>
+        <w:pStyle w:val="Heading1"/>
         <w:rPr>
-          <w:rStyle w:val="TtuloChar"/>
+          <w:rStyle w:val="TitleChar"/>
+          <w:color w:val="E20074"/>
           <w:lang w:val="pt-BR"/>
         </w:rPr>
       </w:pPr>
       <w:proofErr w:type="spellStart"/>
       <w:r>
         <w:rPr>
-          <w:rStyle w:val="TtuloChar"/>
+          <w:rStyle w:val="TitleChar"/>
+          <w:color w:val="E20074"/>
           <w:lang w:val="pt-BR"/>
         </w:rPr>
         <w:t>Evidence</w:t>
@@ -923,7 +923,8 @@
       <w:proofErr w:type="spellEnd"/>
       <w:r>
         <w:rPr>
-          <w:rStyle w:val="TtuloChar"/>
+          <w:rStyle w:val="TitleChar"/>
+          <w:color w:val="E20074"/>
           <w:lang w:val="pt-BR"/>
         </w:rPr>
         <w:t xml:space="preserve"> </w:t>
@@ -931,7 +932,8 @@
       <w:proofErr w:type="spellStart"/>
       <w:r>
         <w:rPr>
-          <w:rStyle w:val="TtuloChar"/>
+          <w:rStyle w:val="TitleChar"/>
+          <w:color w:val="E20074"/>
           <w:lang w:val="pt-BR"/>
         </w:rPr>
         <w:t>of</w:t>
@@ -939,7 +941,8 @@
       <w:proofErr w:type="spellEnd"/>
       <w:r>
         <w:rPr>
-          <w:rStyle w:val="TtuloChar"/>
+          <w:rStyle w:val="TitleChar"/>
+          <w:color w:val="E20074"/>
           <w:lang w:val="pt-BR"/>
         </w:rPr>
         <w:t xml:space="preserve"> </w:t>
@@ -947,7 +950,8 @@
       <w:proofErr w:type="spellStart"/>
       <w:r>
         <w:rPr>
-          <w:rStyle w:val="TtuloChar"/>
+          <w:rStyle w:val="TitleChar"/>
+          <w:color w:val="E20074"/>
           <w:lang w:val="pt-BR"/>
         </w:rPr>
         <w:t>the</w:t>
@@ -955,20 +959,20 @@
       <w:proofErr w:type="spellEnd"/>
       <w:r>
         <w:rPr>
-          <w:rStyle w:val="TtuloChar"/>
+          <w:rStyle w:val="TitleChar"/>
+          <w:color w:val="E20074"/>
           <w:lang w:val="pt-BR"/>
         </w:rPr>
         <w:t xml:space="preserve"> </w:t>
       </w:r>
-      <w:proofErr w:type="spellStart"/>
       <w:r>
         <w:rPr>
-          <w:rStyle w:val="TtuloChar"/>
+          <w:rStyle w:val="TitleChar"/>
+          <w:color w:val="E20074"/>
           <w:lang w:val="pt-BR"/>
         </w:rPr>
         <w:t>steps</w:t>
       </w:r>
-      <w:proofErr w:type="spellEnd"/>
     </w:p>
     <w:sectPr>
       <w:headerReference w:type="default" r:id="rId11"/>
@@ -984,7 +988,7 @@
 </file>
 
 <file path=word/endnotes.xml><?xml version="1.0" encoding="utf-8"?>
-<w:endnotes xmlns:wpc="http://schemas.microsoft.com/office/word/2010/wordprocessingCanvas" xmlns:cx="http://schemas.microsoft.com/office/drawing/2014/chartex" xmlns:cx1="http://schemas.microsoft.com/office/drawing/2015/9/8/chartex" xmlns:cx2="http://schemas.microsoft.com/office/drawing/2015/10/21/chartex" xmlns:cx3="http://schemas.microsoft.com/office/drawing/2016/5/9/chartex" xmlns:cx4="http://schemas.microsoft.com/office/drawing/2016/5/10/chartex" xmlns:cx5="http://schemas.microsoft.com/office/drawing/2016/5/11/chartex" xmlns:cx6="http://schemas.microsoft.com/office/drawing/2016/5/12/chartex" xmlns:cx7="http://schemas.microsoft.com/office/drawing/2016/5/13/chartex" xmlns:cx8="http://schemas.microsoft.com/office/drawing/2016/5/14/chartex" xmlns:mc="http://schemas.openxmlformats.org/markup-compatibility/2006" xmlns:aink="http://schemas.microsoft.com/office/drawing/2016/ink" xmlns:am3d="http://schemas.microsoft.com/office/drawing/2017/model3d" xmlns:o="urn:schemas-microsoft-com:office:office" xmlns:r="http://schemas.openxmlformats.org/officeDocument/2006/relationships" xmlns:m="http://schemas.openxmlformats.org/officeDocument/2006/math" xmlns:v="urn:schemas-microsoft-com:vml" xmlns:wp14="http://schemas.microsoft.com/office/word/2010/wordprocessingDrawing" xmlns:wp="http://schemas.openxmlformats.org/drawingml/2006/wordprocessingDrawing" xmlns:w10="urn:schemas-microsoft-com:office:word" xmlns:w="http://schemas.openxmlformats.org/wordprocessingml/2006/main" xmlns:w14="http://schemas.microsoft.com/office/word/2010/wordml" xmlns:w15="http://schemas.microsoft.com/office/word/2012/wordml" xmlns:w16cex="http://schemas.microsoft.com/office/word/2018/wordml/cex" xmlns:w16cid="http://schemas.microsoft.com/office/word/2016/wordml/cid" xmlns:w16="http://schemas.microsoft.com/office/word/2018/wordml" xmlns:w16se="http://schemas.microsoft.com/office/word/2015/wordml/symex" xmlns:wpg="http://schemas.microsoft.com/office/word/2010/wordprocessingGroup" xmlns:wpi="http://schemas.microsoft.com/office/word/2010/wordprocessingInk" xmlns:wne="http://schemas.microsoft.com/office/word/2006/wordml" xmlns:wps="http://schemas.microsoft.com/office/word/2010/wordprocessingShape" mc:Ignorable="w14 w15 w16se w16cid w16 w16cex wp14">
+<w:endnotes xmlns:wpc="http://schemas.microsoft.com/office/word/2010/wordprocessingCanvas" xmlns:cx="http://schemas.microsoft.com/office/drawing/2014/chartex" xmlns:cx1="http://schemas.microsoft.com/office/drawing/2015/9/8/chartex" xmlns:cx2="http://schemas.microsoft.com/office/drawing/2015/10/21/chartex" xmlns:cx3="http://schemas.microsoft.com/office/drawing/2016/5/9/chartex" xmlns:cx4="http://schemas.microsoft.com/office/drawing/2016/5/10/chartex" xmlns:cx5="http://schemas.microsoft.com/office/drawing/2016/5/11/chartex" xmlns:cx6="http://schemas.microsoft.com/office/drawing/2016/5/12/chartex" xmlns:cx7="http://schemas.microsoft.com/office/drawing/2016/5/13/chartex" xmlns:cx8="http://schemas.microsoft.com/office/drawing/2016/5/14/chartex" xmlns:mc="http://schemas.openxmlformats.org/markup-compatibility/2006" xmlns:aink="http://schemas.microsoft.com/office/drawing/2016/ink" xmlns:am3d="http://schemas.microsoft.com/office/drawing/2017/model3d" xmlns:o="urn:schemas-microsoft-com:office:office" xmlns:oel="http://schemas.microsoft.com/office/2019/extlst" xmlns:r="http://schemas.openxmlformats.org/officeDocument/2006/relationships" xmlns:m="http://schemas.openxmlformats.org/officeDocument/2006/math" xmlns:v="urn:schemas-microsoft-com:vml" xmlns:wp14="http://schemas.microsoft.com/office/word/2010/wordprocessingDrawing" xmlns:wp="http://schemas.openxmlformats.org/drawingml/2006/wordprocessingDrawing" xmlns:w10="urn:schemas-microsoft-com:office:word" xmlns:w="http://schemas.openxmlformats.org/wordprocessingml/2006/main" xmlns:w14="http://schemas.microsoft.com/office/word/2010/wordml" xmlns:w15="http://schemas.microsoft.com/office/word/2012/wordml" xmlns:w16cex="http://schemas.microsoft.com/office/word/2018/wordml/cex" xmlns:w16cid="http://schemas.microsoft.com/office/word/2016/wordml/cid" xmlns:w16="http://schemas.microsoft.com/office/word/2018/wordml" xmlns:w16du="http://schemas.microsoft.com/office/word/2023/wordml/word16du" xmlns:w16sdtdh="http://schemas.microsoft.com/office/word/2020/wordml/sdtdatahash" xmlns:w16se="http://schemas.microsoft.com/office/word/2015/wordml/symex" xmlns:wpg="http://schemas.microsoft.com/office/word/2010/wordprocessingGroup" xmlns:wpi="http://schemas.microsoft.com/office/word/2010/wordprocessingInk" xmlns:wne="http://schemas.microsoft.com/office/word/2006/wordml" xmlns:wps="http://schemas.microsoft.com/office/word/2010/wordprocessingShape" mc:Ignorable="w14 w15 w16se w16cid w16 w16cex w16sdtdh w16du wp14">
   <w:endnote w:type="separator" w:id="-1">
     <w:p>
       <w:pPr>
@@ -1009,10 +1013,10 @@
 </file>
 
 <file path=word/footer1.xml><?xml version="1.0" encoding="utf-8"?>
-<w:ftr xmlns:wpc="http://schemas.microsoft.com/office/word/2010/wordprocessingCanvas" xmlns:cx="http://schemas.microsoft.com/office/drawing/2014/chartex" xmlns:cx1="http://schemas.microsoft.com/office/drawing/2015/9/8/chartex" xmlns:cx2="http://schemas.microsoft.com/office/drawing/2015/10/21/chartex" xmlns:cx3="http://schemas.microsoft.com/office/drawing/2016/5/9/chartex" xmlns:cx4="http://schemas.microsoft.com/office/drawing/2016/5/10/chartex" xmlns:cx5="http://schemas.microsoft.com/office/drawing/2016/5/11/chartex" xmlns:cx6="http://schemas.microsoft.com/office/drawing/2016/5/12/chartex" xmlns:cx7="http://schemas.microsoft.com/office/drawing/2016/5/13/chartex" xmlns:cx8="http://schemas.microsoft.com/office/drawing/2016/5/14/chartex" xmlns:mc="http://schemas.openxmlformats.org/markup-compatibility/2006" xmlns:aink="http://schemas.microsoft.com/office/drawing/2016/ink" xmlns:am3d="http://schemas.microsoft.com/office/drawing/2017/model3d" xmlns:o="urn:schemas-microsoft-com:office:office" xmlns:r="http://schemas.openxmlformats.org/officeDocument/2006/relationships" xmlns:m="http://schemas.openxmlformats.org/officeDocument/2006/math" xmlns:v="urn:schemas-microsoft-com:vml" xmlns:wp14="http://schemas.microsoft.com/office/word/2010/wordprocessingDrawing" xmlns:wp="http://schemas.openxmlformats.org/drawingml/2006/wordprocessingDrawing" xmlns:w10="urn:schemas-microsoft-com:office:word" xmlns:w="http://schemas.openxmlformats.org/wordprocessingml/2006/main" xmlns:w14="http://schemas.microsoft.com/office/word/2010/wordml" xmlns:w15="http://schemas.microsoft.com/office/word/2012/wordml" xmlns:w16cex="http://schemas.microsoft.com/office/word/2018/wordml/cex" xmlns:w16cid="http://schemas.microsoft.com/office/word/2016/wordml/cid" xmlns:w16="http://schemas.microsoft.com/office/word/2018/wordml" xmlns:w16se="http://schemas.microsoft.com/office/word/2015/wordml/symex" xmlns:wpg="http://schemas.microsoft.com/office/word/2010/wordprocessingGroup" xmlns:wpi="http://schemas.microsoft.com/office/word/2010/wordprocessingInk" xmlns:wne="http://schemas.microsoft.com/office/word/2006/wordml" xmlns:wps="http://schemas.microsoft.com/office/word/2010/wordprocessingShape" mc:Ignorable="w14 w15 w16se w16cid w16 w16cex wp14">
+<w:ftr xmlns:wpc="http://schemas.microsoft.com/office/word/2010/wordprocessingCanvas" xmlns:cx="http://schemas.microsoft.com/office/drawing/2014/chartex" xmlns:cx1="http://schemas.microsoft.com/office/drawing/2015/9/8/chartex" xmlns:cx2="http://schemas.microsoft.com/office/drawing/2015/10/21/chartex" xmlns:cx3="http://schemas.microsoft.com/office/drawing/2016/5/9/chartex" xmlns:cx4="http://schemas.microsoft.com/office/drawing/2016/5/10/chartex" xmlns:cx5="http://schemas.microsoft.com/office/drawing/2016/5/11/chartex" xmlns:cx6="http://schemas.microsoft.com/office/drawing/2016/5/12/chartex" xmlns:cx7="http://schemas.microsoft.com/office/drawing/2016/5/13/chartex" xmlns:cx8="http://schemas.microsoft.com/office/drawing/2016/5/14/chartex" xmlns:mc="http://schemas.openxmlformats.org/markup-compatibility/2006" xmlns:aink="http://schemas.microsoft.com/office/drawing/2016/ink" xmlns:am3d="http://schemas.microsoft.com/office/drawing/2017/model3d" xmlns:o="urn:schemas-microsoft-com:office:office" xmlns:oel="http://schemas.microsoft.com/office/2019/extlst" xmlns:r="http://schemas.openxmlformats.org/officeDocument/2006/relationships" xmlns:m="http://schemas.openxmlformats.org/officeDocument/2006/math" xmlns:v="urn:schemas-microsoft-com:vml" xmlns:wp14="http://schemas.microsoft.com/office/word/2010/wordprocessingDrawing" xmlns:wp="http://schemas.openxmlformats.org/drawingml/2006/wordprocessingDrawing" xmlns:w10="urn:schemas-microsoft-com:office:word" xmlns:w="http://schemas.openxmlformats.org/wordprocessingml/2006/main" xmlns:w14="http://schemas.microsoft.com/office/word/2010/wordml" xmlns:w15="http://schemas.microsoft.com/office/word/2012/wordml" xmlns:w16cex="http://schemas.microsoft.com/office/word/2018/wordml/cex" xmlns:w16cid="http://schemas.microsoft.com/office/word/2016/wordml/cid" xmlns:w16="http://schemas.microsoft.com/office/word/2018/wordml" xmlns:w16du="http://schemas.microsoft.com/office/word/2023/wordml/word16du" xmlns:w16sdtdh="http://schemas.microsoft.com/office/word/2020/wordml/sdtdatahash" xmlns:w16se="http://schemas.microsoft.com/office/word/2015/wordml/symex" xmlns:wpg="http://schemas.microsoft.com/office/word/2010/wordprocessingGroup" xmlns:wpi="http://schemas.microsoft.com/office/word/2010/wordprocessingInk" xmlns:wne="http://schemas.microsoft.com/office/word/2006/wordml" xmlns:wps="http://schemas.microsoft.com/office/word/2010/wordprocessingShape" mc:Ignorable="w14 w15 w16se w16cid w16 w16cex w16sdtdh w16du wp14">
   <w:p>
     <w:pPr>
-      <w:pStyle w:val="Rodap"/>
+      <w:pStyle w:val="Footer"/>
       <w:tabs>
         <w:tab w:val="clear" w:pos="4320"/>
         <w:tab w:val="clear" w:pos="8640"/>
@@ -1089,7 +1093,7 @@
         <w:color w:val="224D64"/>
         <w:lang w:val="pt-BR"/>
       </w:rPr>
-      <w:t>26/11/2021</w:t>
+      <w:t>11/06/2024</w:t>
     </w:r>
     <w:r>
       <w:rPr>
@@ -1102,7 +1106,7 @@
   </w:p>
   <w:p>
     <w:pPr>
-      <w:pStyle w:val="Rodap"/>
+      <w:pStyle w:val="Footer"/>
       <w:pBdr>
         <w:top w:val="single" w:sz="4" w:space="1" w:color="2D4F8F" w:themeColor="accent3" w:themeShade="BF"/>
       </w:pBdr>
@@ -1139,7 +1143,7 @@
   </w:p>
   <w:p>
     <w:pPr>
-      <w:pStyle w:val="Rodap"/>
+      <w:pStyle w:val="Footer"/>
       <w:tabs>
         <w:tab w:val="clear" w:pos="4320"/>
         <w:tab w:val="clear" w:pos="8640"/>
@@ -1205,14 +1209,23 @@
         <w:color w:val="224D64"/>
         <w:lang w:val="en-US"/>
       </w:rPr>
-      <w:t>Vrs. 2.12</w:t>
+      <w:t xml:space="preserve">Vrs. </w:t>
+    </w:r>
+    <w:r>
+      <w:rPr>
+        <w:rFonts w:ascii="Arial" w:hAnsi="Arial"/>
+        <w:noProof/>
+        <w:color w:val="224D64"/>
+        <w:lang w:val="en-US"/>
+      </w:rPr>
+      <w:t>10</w:t>
     </w:r>
   </w:p>
 </w:ftr>
 </file>
 
 <file path=word/footnotes.xml><?xml version="1.0" encoding="utf-8"?>
-<w:footnotes xmlns:wpc="http://schemas.microsoft.com/office/word/2010/wordprocessingCanvas" xmlns:cx="http://schemas.microsoft.com/office/drawing/2014/chartex" xmlns:cx1="http://schemas.microsoft.com/office/drawing/2015/9/8/chartex" xmlns:cx2="http://schemas.microsoft.com/office/drawing/2015/10/21/chartex" xmlns:cx3="http://schemas.microsoft.com/office/drawing/2016/5/9/chartex" xmlns:cx4="http://schemas.microsoft.com/office/drawing/2016/5/10/chartex" xmlns:cx5="http://schemas.microsoft.com/office/drawing/2016/5/11/chartex" xmlns:cx6="http://schemas.microsoft.com/office/drawing/2016/5/12/chartex" xmlns:cx7="http://schemas.microsoft.com/office/drawing/2016/5/13/chartex" xmlns:cx8="http://schemas.microsoft.com/office/drawing/2016/5/14/chartex" xmlns:mc="http://schemas.openxmlformats.org/markup-compatibility/2006" xmlns:aink="http://schemas.microsoft.com/office/drawing/2016/ink" xmlns:am3d="http://schemas.microsoft.com/office/drawing/2017/model3d" xmlns:o="urn:schemas-microsoft-com:office:office" xmlns:r="http://schemas.openxmlformats.org/officeDocument/2006/relationships" xmlns:m="http://schemas.openxmlformats.org/officeDocument/2006/math" xmlns:v="urn:schemas-microsoft-com:vml" xmlns:wp14="http://schemas.microsoft.com/office/word/2010/wordprocessingDrawing" xmlns:wp="http://schemas.openxmlformats.org/drawingml/2006/wordprocessingDrawing" xmlns:w10="urn:schemas-microsoft-com:office:word" xmlns:w="http://schemas.openxmlformats.org/wordprocessingml/2006/main" xmlns:w14="http://schemas.microsoft.com/office/word/2010/wordml" xmlns:w15="http://schemas.microsoft.com/office/word/2012/wordml" xmlns:w16cex="http://schemas.microsoft.com/office/word/2018/wordml/cex" xmlns:w16cid="http://schemas.microsoft.com/office/word/2016/wordml/cid" xmlns:w16="http://schemas.microsoft.com/office/word/2018/wordml" xmlns:w16se="http://schemas.microsoft.com/office/word/2015/wordml/symex" xmlns:wpg="http://schemas.microsoft.com/office/word/2010/wordprocessingGroup" xmlns:wpi="http://schemas.microsoft.com/office/word/2010/wordprocessingInk" xmlns:wne="http://schemas.microsoft.com/office/word/2006/wordml" xmlns:wps="http://schemas.microsoft.com/office/word/2010/wordprocessingShape" mc:Ignorable="w14 w15 w16se w16cid w16 w16cex wp14">
+<w:footnotes xmlns:wpc="http://schemas.microsoft.com/office/word/2010/wordprocessingCanvas" xmlns:cx="http://schemas.microsoft.com/office/drawing/2014/chartex" xmlns:cx1="http://schemas.microsoft.com/office/drawing/2015/9/8/chartex" xmlns:cx2="http://schemas.microsoft.com/office/drawing/2015/10/21/chartex" xmlns:cx3="http://schemas.microsoft.com/office/drawing/2016/5/9/chartex" xmlns:cx4="http://schemas.microsoft.com/office/drawing/2016/5/10/chartex" xmlns:cx5="http://schemas.microsoft.com/office/drawing/2016/5/11/chartex" xmlns:cx6="http://schemas.microsoft.com/office/drawing/2016/5/12/chartex" xmlns:cx7="http://schemas.microsoft.com/office/drawing/2016/5/13/chartex" xmlns:cx8="http://schemas.microsoft.com/office/drawing/2016/5/14/chartex" xmlns:mc="http://schemas.openxmlformats.org/markup-compatibility/2006" xmlns:aink="http://schemas.microsoft.com/office/drawing/2016/ink" xmlns:am3d="http://schemas.microsoft.com/office/drawing/2017/model3d" xmlns:o="urn:schemas-microsoft-com:office:office" xmlns:oel="http://schemas.microsoft.com/office/2019/extlst" xmlns:r="http://schemas.openxmlformats.org/officeDocument/2006/relationships" xmlns:m="http://schemas.openxmlformats.org/officeDocument/2006/math" xmlns:v="urn:schemas-microsoft-com:vml" xmlns:wp14="http://schemas.microsoft.com/office/word/2010/wordprocessingDrawing" xmlns:wp="http://schemas.openxmlformats.org/drawingml/2006/wordprocessingDrawing" xmlns:w10="urn:schemas-microsoft-com:office:word" xmlns:w="http://schemas.openxmlformats.org/wordprocessingml/2006/main" xmlns:w14="http://schemas.microsoft.com/office/word/2010/wordml" xmlns:w15="http://schemas.microsoft.com/office/word/2012/wordml" xmlns:w16cex="http://schemas.microsoft.com/office/word/2018/wordml/cex" xmlns:w16cid="http://schemas.microsoft.com/office/word/2016/wordml/cid" xmlns:w16="http://schemas.microsoft.com/office/word/2018/wordml" xmlns:w16du="http://schemas.microsoft.com/office/word/2023/wordml/word16du" xmlns:w16sdtdh="http://schemas.microsoft.com/office/word/2020/wordml/sdtdatahash" xmlns:w16se="http://schemas.microsoft.com/office/word/2015/wordml/symex" xmlns:wpg="http://schemas.microsoft.com/office/word/2010/wordprocessingGroup" xmlns:wpi="http://schemas.microsoft.com/office/word/2010/wordprocessingInk" xmlns:wne="http://schemas.microsoft.com/office/word/2006/wordml" xmlns:wps="http://schemas.microsoft.com/office/word/2010/wordprocessingShape" mc:Ignorable="w14 w15 w16se w16cid w16 w16cex w16sdtdh w16du wp14">
   <w:footnote w:type="separator" w:id="-1">
     <w:p>
       <w:pPr>
@@ -1237,30 +1250,164 @@
 </file>
 
 <file path=word/header1.xml><?xml version="1.0" encoding="utf-8"?>
-<w:hdr xmlns:wpc="http://schemas.microsoft.com/office/word/2010/wordprocessingCanvas" xmlns:cx="http://schemas.microsoft.com/office/drawing/2014/chartex" xmlns:cx1="http://schemas.microsoft.com/office/drawing/2015/9/8/chartex" xmlns:cx2="http://schemas.microsoft.com/office/drawing/2015/10/21/chartex" xmlns:cx3="http://schemas.microsoft.com/office/drawing/2016/5/9/chartex" xmlns:cx4="http://schemas.microsoft.com/office/drawing/2016/5/10/chartex" xmlns:cx5="http://schemas.microsoft.com/office/drawing/2016/5/11/chartex" xmlns:cx6="http://schemas.microsoft.com/office/drawing/2016/5/12/chartex" xmlns:cx7="http://schemas.microsoft.com/office/drawing/2016/5/13/chartex" xmlns:cx8="http://schemas.microsoft.com/office/drawing/2016/5/14/chartex" xmlns:mc="http://schemas.openxmlformats.org/markup-compatibility/2006" xmlns:aink="http://schemas.microsoft.com/office/drawing/2016/ink" xmlns:am3d="http://schemas.microsoft.com/office/drawing/2017/model3d" xmlns:o="urn:schemas-microsoft-com:office:office" xmlns:r="http://schemas.openxmlformats.org/officeDocument/2006/relationships" xmlns:m="http://schemas.openxmlformats.org/officeDocument/2006/math" xmlns:v="urn:schemas-microsoft-com:vml" xmlns:wp14="http://schemas.microsoft.com/office/word/2010/wordprocessingDrawing" xmlns:wp="http://schemas.openxmlformats.org/drawingml/2006/wordprocessingDrawing" xmlns:w10="urn:schemas-microsoft-com:office:word" xmlns:w="http://schemas.openxmlformats.org/wordprocessingml/2006/main" xmlns:w14="http://schemas.microsoft.com/office/word/2010/wordml" xmlns:w15="http://schemas.microsoft.com/office/word/2012/wordml" xmlns:w16cex="http://schemas.microsoft.com/office/word/2018/wordml/cex" xmlns:w16cid="http://schemas.microsoft.com/office/word/2016/wordml/cid" xmlns:w16="http://schemas.microsoft.com/office/word/2018/wordml" xmlns:w16se="http://schemas.microsoft.com/office/word/2015/wordml/symex" xmlns:wpg="http://schemas.microsoft.com/office/word/2010/wordprocessingGroup" xmlns:wpi="http://schemas.microsoft.com/office/word/2010/wordprocessingInk" xmlns:wne="http://schemas.microsoft.com/office/word/2006/wordml" xmlns:wps="http://schemas.microsoft.com/office/word/2010/wordprocessingShape" mc:Ignorable="w14 w15 w16se w16cid w16 w16cex wp14">
+<w:hdr xmlns:wpc="http://schemas.microsoft.com/office/word/2010/wordprocessingCanvas" xmlns:cx="http://schemas.microsoft.com/office/drawing/2014/chartex" xmlns:cx1="http://schemas.microsoft.com/office/drawing/2015/9/8/chartex" xmlns:cx2="http://schemas.microsoft.com/office/drawing/2015/10/21/chartex" xmlns:cx3="http://schemas.microsoft.com/office/drawing/2016/5/9/chartex" xmlns:cx4="http://schemas.microsoft.com/office/drawing/2016/5/10/chartex" xmlns:cx5="http://schemas.microsoft.com/office/drawing/2016/5/11/chartex" xmlns:cx6="http://schemas.microsoft.com/office/drawing/2016/5/12/chartex" xmlns:cx7="http://schemas.microsoft.com/office/drawing/2016/5/13/chartex" xmlns:cx8="http://schemas.microsoft.com/office/drawing/2016/5/14/chartex" xmlns:mc="http://schemas.openxmlformats.org/markup-compatibility/2006" xmlns:aink="http://schemas.microsoft.com/office/drawing/2016/ink" xmlns:am3d="http://schemas.microsoft.com/office/drawing/2017/model3d" xmlns:o="urn:schemas-microsoft-com:office:office" xmlns:oel="http://schemas.microsoft.com/office/2019/extlst" xmlns:r="http://schemas.openxmlformats.org/officeDocument/2006/relationships" xmlns:m="http://schemas.openxmlformats.org/officeDocument/2006/math" xmlns:v="urn:schemas-microsoft-com:vml" xmlns:wp14="http://schemas.microsoft.com/office/word/2010/wordprocessingDrawing" xmlns:wp="http://schemas.openxmlformats.org/drawingml/2006/wordprocessingDrawing" xmlns:w10="urn:schemas-microsoft-com:office:word" xmlns:w="http://schemas.openxmlformats.org/wordprocessingml/2006/main" xmlns:w14="http://schemas.microsoft.com/office/word/2010/wordml" xmlns:w15="http://schemas.microsoft.com/office/word/2012/wordml" xmlns:w16cex="http://schemas.microsoft.com/office/word/2018/wordml/cex" xmlns:w16cid="http://schemas.microsoft.com/office/word/2016/wordml/cid" xmlns:w16="http://schemas.microsoft.com/office/word/2018/wordml" xmlns:w16du="http://schemas.microsoft.com/office/word/2023/wordml/word16du" xmlns:w16sdtdh="http://schemas.microsoft.com/office/word/2020/wordml/sdtdatahash" xmlns:w16se="http://schemas.microsoft.com/office/word/2015/wordml/symex" xmlns:wpg="http://schemas.microsoft.com/office/word/2010/wordprocessingGroup" xmlns:wpi="http://schemas.microsoft.com/office/word/2010/wordprocessingInk" xmlns:wne="http://schemas.microsoft.com/office/word/2006/wordml" xmlns:wps="http://schemas.microsoft.com/office/word/2010/wordprocessingShape" mc:Ignorable="w14 w15 w16se w16cid w16 w16cex w16sdtdh w16du wp14">
   <w:p>
     <w:pPr>
-      <w:pStyle w:val="Cabealho"/>
+      <w:pStyle w:val="Header"/>
       <w:ind w:left="-1985" w:hanging="142"/>
     </w:pPr>
     <w:r>
       <w:rPr>
         <w:noProof/>
+      </w:rPr>
+      <w:drawing>
+        <wp:anchor distT="0" distB="0" distL="114300" distR="114300" simplePos="0" relativeHeight="251659264" behindDoc="1" locked="0" layoutInCell="1" allowOverlap="1" wp14:anchorId="39A815CF" wp14:editId="5E026BA8">
+          <wp:simplePos x="0" y="0"/>
+          <wp:positionH relativeFrom="column">
+            <wp:posOffset>-685800</wp:posOffset>
+          </wp:positionH>
+          <wp:positionV relativeFrom="paragraph">
+            <wp:posOffset>247650</wp:posOffset>
+          </wp:positionV>
+          <wp:extent cx="2534672" cy="488950"/>
+          <wp:effectExtent l="0" t="0" r="0" b="6350"/>
+          <wp:wrapNone/>
+          <wp:docPr id="2038165516" name="Picture 3" descr="Download T-Systems International GmbH Logo in SVG Vector or PNG File Format  - Logo.wine"/>
+          <wp:cNvGraphicFramePr>
+            <a:graphicFrameLocks xmlns:a="http://schemas.openxmlformats.org/drawingml/2006/main" noChangeAspect="1"/>
+          </wp:cNvGraphicFramePr>
+          <a:graphic xmlns:a="http://schemas.openxmlformats.org/drawingml/2006/main">
+            <a:graphicData uri="http://schemas.openxmlformats.org/drawingml/2006/picture">
+              <pic:pic xmlns:pic="http://schemas.openxmlformats.org/drawingml/2006/picture">
+                <pic:nvPicPr>
+                  <pic:cNvPr id="0" name="Picture 5" descr="Download T-Systems International GmbH Logo in SVG Vector or PNG File Format  - Logo.wine"/>
+                  <pic:cNvPicPr>
+                    <a:picLocks noChangeAspect="1" noChangeArrowheads="1"/>
+                  </pic:cNvPicPr>
+                </pic:nvPicPr>
+                <pic:blipFill rotWithShape="1">
+                  <a:blip r:embed="rId1">
+                    <a:extLst>
+                      <a:ext uri="{28A0092B-C50C-407E-A947-70E740481C1C}">
+                        <a14:useLocalDpi xmlns:a14="http://schemas.microsoft.com/office/drawing/2010/main" val="0"/>
+                      </a:ext>
+                    </a:extLst>
+                  </a:blip>
+                  <a:srcRect t="35091" b="35972"/>
+                  <a:stretch/>
+                </pic:blipFill>
+                <pic:spPr bwMode="auto">
+                  <a:xfrm>
+                    <a:off x="0" y="0"/>
+                    <a:ext cx="2534672" cy="488950"/>
+                  </a:xfrm>
+                  <a:prstGeom prst="rect">
+                    <a:avLst/>
+                  </a:prstGeom>
+                  <a:noFill/>
+                  <a:ln>
+                    <a:noFill/>
+                  </a:ln>
+                  <a:extLst>
+                    <a:ext uri="{53640926-AAD7-44D8-BBD7-CCE9431645EC}">
+                      <a14:shadowObscured xmlns:a14="http://schemas.microsoft.com/office/drawing/2010/main"/>
+                    </a:ext>
+                  </a:extLst>
+                </pic:spPr>
+              </pic:pic>
+            </a:graphicData>
+          </a:graphic>
+        </wp:anchor>
+      </w:drawing>
+    </w:r>
+    <w:r>
+      <w:rPr>
+        <w:noProof/>
+      </w:rPr>
+      <w:drawing>
+        <wp:anchor distT="0" distB="0" distL="114300" distR="114300" simplePos="0" relativeHeight="251661312" behindDoc="1" locked="0" layoutInCell="1" allowOverlap="1" wp14:anchorId="351D5716" wp14:editId="404F471B">
+          <wp:simplePos x="0" y="0"/>
+          <wp:positionH relativeFrom="margin">
+            <wp:align>center</wp:align>
+          </wp:positionH>
+          <wp:positionV relativeFrom="paragraph">
+            <wp:posOffset>152400</wp:posOffset>
+          </wp:positionV>
+          <wp:extent cx="2044700" cy="652853"/>
+          <wp:effectExtent l="0" t="0" r="0" b="0"/>
+          <wp:wrapNone/>
+          <wp:docPr id="1654779457" name="Picture 5" descr="Daimler - Australasian Bus and Coach"/>
+          <wp:cNvGraphicFramePr>
+            <a:graphicFrameLocks xmlns:a="http://schemas.openxmlformats.org/drawingml/2006/main" noChangeAspect="1"/>
+          </wp:cNvGraphicFramePr>
+          <a:graphic xmlns:a="http://schemas.openxmlformats.org/drawingml/2006/main">
+            <a:graphicData uri="http://schemas.openxmlformats.org/drawingml/2006/picture">
+              <pic:pic xmlns:pic="http://schemas.openxmlformats.org/drawingml/2006/picture">
+                <pic:nvPicPr>
+                  <pic:cNvPr id="0" name="Picture 12" descr="Daimler - Australasian Bus and Coach"/>
+                  <pic:cNvPicPr>
+                    <a:picLocks noChangeAspect="1" noChangeArrowheads="1"/>
+                  </pic:cNvPicPr>
+                </pic:nvPicPr>
+                <pic:blipFill rotWithShape="1">
+                  <a:blip r:embed="rId2">
+                    <a:extLst>
+                      <a:ext uri="{28A0092B-C50C-407E-A947-70E740481C1C}">
+                        <a14:useLocalDpi xmlns:a14="http://schemas.microsoft.com/office/drawing/2010/main" val="0"/>
+                      </a:ext>
+                    </a:extLst>
+                  </a:blip>
+                  <a:srcRect t="28389" b="29025"/>
+                  <a:stretch/>
+                </pic:blipFill>
+                <pic:spPr bwMode="auto">
+                  <a:xfrm>
+                    <a:off x="0" y="0"/>
+                    <a:ext cx="2044700" cy="652853"/>
+                  </a:xfrm>
+                  <a:prstGeom prst="rect">
+                    <a:avLst/>
+                  </a:prstGeom>
+                  <a:noFill/>
+                  <a:ln>
+                    <a:noFill/>
+                  </a:ln>
+                  <a:extLst>
+                    <a:ext uri="{53640926-AAD7-44D8-BBD7-CCE9431645EC}">
+                      <a14:shadowObscured xmlns:a14="http://schemas.microsoft.com/office/drawing/2010/main"/>
+                    </a:ext>
+                  </a:extLst>
+                </pic:spPr>
+              </pic:pic>
+            </a:graphicData>
+          </a:graphic>
+          <wp14:sizeRelH relativeFrom="margin">
+            <wp14:pctWidth>0</wp14:pctWidth>
+          </wp14:sizeRelH>
+          <wp14:sizeRelV relativeFrom="margin">
+            <wp14:pctHeight>0</wp14:pctHeight>
+          </wp14:sizeRelV>
+        </wp:anchor>
+      </w:drawing>
+    </w:r>
+    <w:r>
+      <w:rPr>
+        <w:noProof/>
         <w:lang w:val="pt-BR" w:eastAsia="pt-BR"/>
       </w:rPr>
       <mc:AlternateContent>
         <mc:Choice Requires="wps">
           <w:drawing>
-            <wp:anchor distT="0" distB="0" distL="114300" distR="114300" simplePos="0" relativeHeight="251659264" behindDoc="0" locked="0" layoutInCell="1" allowOverlap="1" wp14:anchorId="0E3CBD48" wp14:editId="4B362668">
+            <wp:anchor distT="0" distB="0" distL="114300" distR="114300" simplePos="0" relativeHeight="251663360" behindDoc="0" locked="0" layoutInCell="1" allowOverlap="1" wp14:anchorId="471FCCA5" wp14:editId="5E140CBD">
               <wp:simplePos x="0" y="0"/>
-              <wp:positionH relativeFrom="column">
-                <wp:posOffset>3683635</wp:posOffset>
+              <wp:positionH relativeFrom="margin">
+                <wp:posOffset>4279900</wp:posOffset>
               </wp:positionH>
               <wp:positionV relativeFrom="paragraph">
-                <wp:posOffset>418465</wp:posOffset>
+                <wp:posOffset>336550</wp:posOffset>
               </wp:positionV>
-              <wp:extent cx="2109121" cy="381000"/>
-              <wp:effectExtent l="0" t="0" r="24765" b="19050"/>
+              <wp:extent cx="1435100" cy="381000"/>
+              <wp:effectExtent l="0" t="0" r="12700" b="19050"/>
               <wp:wrapNone/>
               <wp:docPr id="3" name="Caixa de texto 3"/>
               <wp:cNvGraphicFramePr/>
@@ -1271,7 +1418,7 @@
                     <wps:spPr>
                       <a:xfrm>
                         <a:off x="0" y="0"/>
-                        <a:ext cx="2109121" cy="381000"/>
+                        <a:ext cx="1435100" cy="381000"/>
                       </a:xfrm>
                       <a:prstGeom prst="rect">
                         <a:avLst/>
@@ -1304,9 +1451,8 @@
                       <w:txbxContent>
                         <w:p>
                           <w:pPr>
-                            <w:pStyle w:val="Rodap"/>
+                            <w:pStyle w:val="Footer"/>
                             <w:ind w:left="142"/>
-                            <w:jc w:val="right"/>
                             <w:rPr>
                               <w:rFonts w:ascii="Arial" w:hAnsi="Arial"/>
                               <w:b w:val="0"/>
@@ -1314,6 +1460,7 @@
                               <w:color w:val="224D64"/>
                               <w:sz w:val="24"/>
                               <w:szCs w:val="24"/>
+                              <w:lang w:val="pt-BR"/>
                             </w:rPr>
                           </w:pPr>
                           <w:r>
@@ -1324,8 +1471,9 @@
                               <w:color w:val="224D64"/>
                               <w:sz w:val="24"/>
                               <w:szCs w:val="24"/>
+                              <w:lang w:val="pt-BR"/>
                             </w:rPr>
-                            <w:t>IT Quality Control</w:t>
+                            <w:t>QA - Automation</w:t>
                           </w:r>
                         </w:p>
                       </w:txbxContent>
@@ -1350,18 +1498,17 @@
         </mc:Choice>
         <mc:Fallback>
           <w:pict>
-            <v:shapetype w14:anchorId="0E3CBD48" id="_x0000_t202" coordsize="21600,21600" o:spt="202" path="m,l,21600r21600,l21600,xe">
+            <v:shapetype w14:anchorId="471FCCA5" id="_x0000_t202" coordsize="21600,21600" o:spt="202" path="m,l,21600r21600,l21600,xe">
               <v:stroke joinstyle="miter"/>
               <v:path gradientshapeok="t" o:connecttype="rect"/>
             </v:shapetype>
-            <v:shape id="Caixa de texto 3" o:spid="_x0000_s1028" type="#_x0000_t202" style="position:absolute;left:0;text-align:left;margin-left:290.05pt;margin-top:32.95pt;width:166.05pt;height:30pt;z-index:251659264;visibility:visible;mso-wrap-style:square;mso-width-percent:0;mso-height-percent:0;mso-wrap-distance-left:9pt;mso-wrap-distance-top:0;mso-wrap-distance-right:9pt;mso-wrap-distance-bottom:0;mso-position-horizontal:absolute;mso-position-horizontal-relative:text;mso-position-vertical:absolute;mso-position-vertical-relative:text;mso-width-percent:0;mso-height-percent:0;mso-width-relative:margin;mso-height-relative:margin;v-text-anchor:top" o:gfxdata="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" fillcolor="white [3201]" strokecolor="white [3212]" strokeweight=".5pt">
+            <v:shape id="Caixa de texto 3" o:spid="_x0000_s1028" type="#_x0000_t202" style="position:absolute;left:0;text-align:left;margin-left:337pt;margin-top:26.5pt;width:113pt;height:30pt;z-index:251663360;visibility:visible;mso-wrap-style:square;mso-width-percent:0;mso-height-percent:0;mso-wrap-distance-left:9pt;mso-wrap-distance-top:0;mso-wrap-distance-right:9pt;mso-wrap-distance-bottom:0;mso-position-horizontal:absolute;mso-position-horizontal-relative:margin;mso-position-vertical:absolute;mso-position-vertical-relative:text;mso-width-percent:0;mso-height-percent:0;mso-width-relative:margin;mso-height-relative:margin;v-text-anchor:top" o:gfxdata="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" fillcolor="white [3201]" strokecolor="white [3212]" strokeweight=".5pt">
               <v:textbox>
                 <w:txbxContent>
                   <w:p>
                     <w:pPr>
-                      <w:pStyle w:val="Rodap"/>
+                      <w:pStyle w:val="Footer"/>
                       <w:ind w:left="142"/>
-                      <w:jc w:val="right"/>
                       <w:rPr>
                         <w:rFonts w:ascii="Arial" w:hAnsi="Arial"/>
                         <w:b w:val="0"/>
@@ -1369,6 +1516,7 @@
                         <w:color w:val="224D64"/>
                         <w:sz w:val="24"/>
                         <w:szCs w:val="24"/>
+                        <w:lang w:val="pt-BR"/>
                       </w:rPr>
                     </w:pPr>
                     <w:r>
@@ -1379,78 +1527,25 @@
                         <w:color w:val="224D64"/>
                         <w:sz w:val="24"/>
                         <w:szCs w:val="24"/>
+                        <w:lang w:val="pt-BR"/>
                       </w:rPr>
-                      <w:t>IT Quality Control</w:t>
+                      <w:t>QA - Automation</w:t>
                     </w:r>
                   </w:p>
                 </w:txbxContent>
               </v:textbox>
+              <w10:wrap anchorx="margin"/>
             </v:shape>
           </w:pict>
         </mc:Fallback>
       </mc:AlternateContent>
-    </w:r>
-    <w:r>
-      <w:rPr>
-        <w:noProof/>
-        <w:lang w:val="pt-BR" w:eastAsia="pt-BR"/>
-      </w:rPr>
-      <w:drawing>
-        <wp:anchor distT="0" distB="0" distL="114300" distR="114300" simplePos="0" relativeHeight="251661312" behindDoc="0" locked="0" layoutInCell="1" allowOverlap="0" wp14:anchorId="1B1C7ADF" wp14:editId="2EA280F9">
-          <wp:simplePos x="0" y="0"/>
-          <wp:positionH relativeFrom="column">
-            <wp:posOffset>0</wp:posOffset>
-          </wp:positionH>
-          <wp:positionV relativeFrom="paragraph">
-            <wp:posOffset>390525</wp:posOffset>
-          </wp:positionV>
-          <wp:extent cx="2865600" cy="298800"/>
-          <wp:effectExtent l="0" t="0" r="0" b="6350"/>
-          <wp:wrapSquare wrapText="bothSides"/>
-          <wp:docPr id="6" name="Imagem 6"/>
-          <wp:cNvGraphicFramePr>
-            <a:graphicFrameLocks xmlns:a="http://schemas.openxmlformats.org/drawingml/2006/main" noChangeAspect="1"/>
-          </wp:cNvGraphicFramePr>
-          <a:graphic xmlns:a="http://schemas.openxmlformats.org/drawingml/2006/main">
-            <a:graphicData uri="http://schemas.openxmlformats.org/drawingml/2006/picture">
-              <pic:pic xmlns:pic="http://schemas.openxmlformats.org/drawingml/2006/picture">
-                <pic:nvPicPr>
-                  <pic:cNvPr id="6" name="Imagem 6"/>
-                  <pic:cNvPicPr/>
-                </pic:nvPicPr>
-                <pic:blipFill>
-                  <a:blip r:embed="rId1"/>
-                  <a:stretch>
-                    <a:fillRect/>
-                  </a:stretch>
-                </pic:blipFill>
-                <pic:spPr>
-                  <a:xfrm>
-                    <a:off x="0" y="0"/>
-                    <a:ext cx="2865600" cy="298800"/>
-                  </a:xfrm>
-                  <a:prstGeom prst="rect">
-                    <a:avLst/>
-                  </a:prstGeom>
-                </pic:spPr>
-              </pic:pic>
-            </a:graphicData>
-          </a:graphic>
-          <wp14:sizeRelH relativeFrom="margin">
-            <wp14:pctWidth>0</wp14:pctWidth>
-          </wp14:sizeRelH>
-          <wp14:sizeRelV relativeFrom="margin">
-            <wp14:pctHeight>0</wp14:pctHeight>
-          </wp14:sizeRelV>
-        </wp:anchor>
-      </w:drawing>
     </w:r>
   </w:p>
 </w:hdr>
 </file>
 
 <file path=word/numbering.xml><?xml version="1.0" encoding="utf-8"?>
-<w:numbering xmlns:wpc="http://schemas.microsoft.com/office/word/2010/wordprocessingCanvas" xmlns:cx="http://schemas.microsoft.com/office/drawing/2014/chartex" xmlns:cx1="http://schemas.microsoft.com/office/drawing/2015/9/8/chartex" xmlns:cx2="http://schemas.microsoft.com/office/drawing/2015/10/21/chartex" xmlns:cx3="http://schemas.microsoft.com/office/drawing/2016/5/9/chartex" xmlns:cx4="http://schemas.microsoft.com/office/drawing/2016/5/10/chartex" xmlns:cx5="http://schemas.microsoft.com/office/drawing/2016/5/11/chartex" xmlns:cx6="http://schemas.microsoft.com/office/drawing/2016/5/12/chartex" xmlns:cx7="http://schemas.microsoft.com/office/drawing/2016/5/13/chartex" xmlns:cx8="http://schemas.microsoft.com/office/drawing/2016/5/14/chartex" xmlns:mc="http://schemas.openxmlformats.org/markup-compatibility/2006" xmlns:aink="http://schemas.microsoft.com/office/drawing/2016/ink" xmlns:am3d="http://schemas.microsoft.com/office/drawing/2017/model3d" xmlns:o="urn:schemas-microsoft-com:office:office" xmlns:r="http://schemas.openxmlformats.org/officeDocument/2006/relationships" xmlns:m="http://schemas.openxmlformats.org/officeDocument/2006/math" xmlns:v="urn:schemas-microsoft-com:vml" xmlns:wp14="http://schemas.microsoft.com/office/word/2010/wordprocessingDrawing" xmlns:wp="http://schemas.openxmlformats.org/drawingml/2006/wordprocessingDrawing" xmlns:w10="urn:schemas-microsoft-com:office:word" xmlns:w="http://schemas.openxmlformats.org/wordprocessingml/2006/main" xmlns:w14="http://schemas.microsoft.com/office/word/2010/wordml" xmlns:w15="http://schemas.microsoft.com/office/word/2012/wordml" xmlns:w16cex="http://schemas.microsoft.com/office/word/2018/wordml/cex" xmlns:w16cid="http://schemas.microsoft.com/office/word/2016/wordml/cid" xmlns:w16="http://schemas.microsoft.com/office/word/2018/wordml" xmlns:w16se="http://schemas.microsoft.com/office/word/2015/wordml/symex" xmlns:wpg="http://schemas.microsoft.com/office/word/2010/wordprocessingGroup" xmlns:wpi="http://schemas.microsoft.com/office/word/2010/wordprocessingInk" xmlns:wne="http://schemas.microsoft.com/office/word/2006/wordml" xmlns:wps="http://schemas.microsoft.com/office/word/2010/wordprocessingShape" mc:Ignorable="w14 w15 w16se w16cid w16 w16cex wp14">
+<w:numbering xmlns:wpc="http://schemas.microsoft.com/office/word/2010/wordprocessingCanvas" xmlns:cx="http://schemas.microsoft.com/office/drawing/2014/chartex" xmlns:cx1="http://schemas.microsoft.com/office/drawing/2015/9/8/chartex" xmlns:cx2="http://schemas.microsoft.com/office/drawing/2015/10/21/chartex" xmlns:cx3="http://schemas.microsoft.com/office/drawing/2016/5/9/chartex" xmlns:cx4="http://schemas.microsoft.com/office/drawing/2016/5/10/chartex" xmlns:cx5="http://schemas.microsoft.com/office/drawing/2016/5/11/chartex" xmlns:cx6="http://schemas.microsoft.com/office/drawing/2016/5/12/chartex" xmlns:cx7="http://schemas.microsoft.com/office/drawing/2016/5/13/chartex" xmlns:cx8="http://schemas.microsoft.com/office/drawing/2016/5/14/chartex" xmlns:mc="http://schemas.openxmlformats.org/markup-compatibility/2006" xmlns:aink="http://schemas.microsoft.com/office/drawing/2016/ink" xmlns:am3d="http://schemas.microsoft.com/office/drawing/2017/model3d" xmlns:o="urn:schemas-microsoft-com:office:office" xmlns:oel="http://schemas.microsoft.com/office/2019/extlst" xmlns:r="http://schemas.openxmlformats.org/officeDocument/2006/relationships" xmlns:m="http://schemas.openxmlformats.org/officeDocument/2006/math" xmlns:v="urn:schemas-microsoft-com:vml" xmlns:wp14="http://schemas.microsoft.com/office/word/2010/wordprocessingDrawing" xmlns:wp="http://schemas.openxmlformats.org/drawingml/2006/wordprocessingDrawing" xmlns:w10="urn:schemas-microsoft-com:office:word" xmlns:w="http://schemas.openxmlformats.org/wordprocessingml/2006/main" xmlns:w14="http://schemas.microsoft.com/office/word/2010/wordml" xmlns:w15="http://schemas.microsoft.com/office/word/2012/wordml" xmlns:w16cex="http://schemas.microsoft.com/office/word/2018/wordml/cex" xmlns:w16cid="http://schemas.microsoft.com/office/word/2016/wordml/cid" xmlns:w16="http://schemas.microsoft.com/office/word/2018/wordml" xmlns:w16du="http://schemas.microsoft.com/office/word/2023/wordml/word16du" xmlns:w16sdtdh="http://schemas.microsoft.com/office/word/2020/wordml/sdtdatahash" xmlns:w16se="http://schemas.microsoft.com/office/word/2015/wordml/symex" xmlns:wpg="http://schemas.microsoft.com/office/word/2010/wordprocessingGroup" xmlns:wpi="http://schemas.microsoft.com/office/word/2010/wordprocessingInk" xmlns:wne="http://schemas.microsoft.com/office/word/2006/wordml" xmlns:wps="http://schemas.microsoft.com/office/word/2010/wordprocessingShape" mc:Ignorable="w14 w15 w16se w16cid w16 w16cex w16sdtdh w16du wp14">
   <w:abstractNum w:abstractNumId="0" w15:restartNumberingAfterBreak="0">
     <w:nsid w:val="FFFFFF88"/>
     <w:multiLevelType w:val="singleLevel"/>
@@ -1458,7 +1553,7 @@
     <w:lvl w:ilvl="0">
       <w:start w:val="1"/>
       <w:numFmt w:val="decimal"/>
-      <w:pStyle w:val="Numerada"/>
+      <w:pStyle w:val="ListNumber"/>
       <w:lvlText w:val="%1."/>
       <w:lvlJc w:val="left"/>
       <w:pPr>
@@ -2429,7 +2524,7 @@
     <w:lvl w:ilvl="0">
       <w:start w:val="1"/>
       <w:numFmt w:val="decimal"/>
-      <w:pStyle w:val="Ttulo1"/>
+      <w:pStyle w:val="Heading1"/>
       <w:lvlText w:val="%1."/>
       <w:lvlJc w:val="left"/>
       <w:pPr>
@@ -2445,7 +2540,7 @@
     <w:lvl w:ilvl="1">
       <w:start w:val="1"/>
       <w:numFmt w:val="decimal"/>
-      <w:pStyle w:val="Ttulo2"/>
+      <w:pStyle w:val="Heading2"/>
       <w:lvlText w:val="%1.%2."/>
       <w:lvlJc w:val="left"/>
       <w:pPr>
@@ -2461,7 +2556,7 @@
     <w:lvl w:ilvl="2">
       <w:start w:val="1"/>
       <w:numFmt w:val="decimal"/>
-      <w:pStyle w:val="Ttulo3"/>
+      <w:pStyle w:val="Heading3"/>
       <w:lvlText w:val="%1.%2.%3."/>
       <w:lvlJc w:val="left"/>
       <w:pPr>
@@ -2519,7 +2614,7 @@
     <w:lvl w:ilvl="3">
       <w:start w:val="1"/>
       <w:numFmt w:val="decimal"/>
-      <w:pStyle w:val="Ttulo4"/>
+      <w:pStyle w:val="Heading4"/>
       <w:lvlText w:val="%1.%2.%3.%4."/>
       <w:lvlJc w:val="left"/>
       <w:pPr>
@@ -3350,64 +3445,64 @@
     <w:tmpl w:val="B3927588"/>
     <w:numStyleLink w:val="StyleNumberedLeft063cmHanging063cm"/>
   </w:abstractNum>
-  <w:num w:numId="1">
+  <w:num w:numId="1" w16cid:durableId="36274053">
     <w:abstractNumId w:val="11"/>
   </w:num>
-  <w:num w:numId="2">
+  <w:num w:numId="2" w16cid:durableId="1925920578">
     <w:abstractNumId w:val="7"/>
   </w:num>
-  <w:num w:numId="3">
+  <w:num w:numId="3" w16cid:durableId="333383978">
     <w:abstractNumId w:val="2"/>
   </w:num>
-  <w:num w:numId="4">
+  <w:num w:numId="4" w16cid:durableId="865797752">
     <w:abstractNumId w:val="18"/>
   </w:num>
-  <w:num w:numId="5">
+  <w:num w:numId="5" w16cid:durableId="1010454201">
     <w:abstractNumId w:val="0"/>
   </w:num>
-  <w:num w:numId="6">
+  <w:num w:numId="6" w16cid:durableId="963775167">
     <w:abstractNumId w:val="17"/>
   </w:num>
-  <w:num w:numId="7">
+  <w:num w:numId="7" w16cid:durableId="1344092811">
     <w:abstractNumId w:val="5"/>
   </w:num>
-  <w:num w:numId="8">
+  <w:num w:numId="8" w16cid:durableId="631986617">
     <w:abstractNumId w:val="21"/>
   </w:num>
-  <w:num w:numId="9">
+  <w:num w:numId="9" w16cid:durableId="536814996">
     <w:abstractNumId w:val="3"/>
   </w:num>
-  <w:num w:numId="10">
+  <w:num w:numId="10" w16cid:durableId="790707458">
     <w:abstractNumId w:val="14"/>
   </w:num>
-  <w:num w:numId="11">
+  <w:num w:numId="11" w16cid:durableId="120735892">
     <w:abstractNumId w:val="8"/>
   </w:num>
-  <w:num w:numId="12">
+  <w:num w:numId="12" w16cid:durableId="1249729966">
     <w:abstractNumId w:val="19"/>
   </w:num>
-  <w:num w:numId="13">
+  <w:num w:numId="13" w16cid:durableId="192112079">
     <w:abstractNumId w:val="4"/>
   </w:num>
-  <w:num w:numId="14">
+  <w:num w:numId="14" w16cid:durableId="1954170614">
     <w:abstractNumId w:val="9"/>
   </w:num>
-  <w:num w:numId="15">
+  <w:num w:numId="15" w16cid:durableId="483620479">
     <w:abstractNumId w:val="10"/>
   </w:num>
-  <w:num w:numId="16">
+  <w:num w:numId="16" w16cid:durableId="698240300">
     <w:abstractNumId w:val="20"/>
   </w:num>
-  <w:num w:numId="17">
+  <w:num w:numId="17" w16cid:durableId="269320127">
     <w:abstractNumId w:val="12"/>
   </w:num>
-  <w:num w:numId="18">
+  <w:num w:numId="18" w16cid:durableId="1996834949">
     <w:abstractNumId w:val="15"/>
   </w:num>
-  <w:num w:numId="19">
+  <w:num w:numId="19" w16cid:durableId="792746321">
     <w:abstractNumId w:val="1"/>
   </w:num>
-  <w:num w:numId="20">
+  <w:num w:numId="20" w16cid:durableId="1943606900">
     <w:abstractNumId w:val="12"/>
     <w:lvlOverride w:ilvl="0">
       <w:startOverride w:val="1"/>
@@ -3437,31 +3532,31 @@
       <w:startOverride w:val="1"/>
     </w:lvlOverride>
   </w:num>
-  <w:num w:numId="21">
+  <w:num w:numId="21" w16cid:durableId="60367670">
     <w:abstractNumId w:val="16"/>
   </w:num>
-  <w:num w:numId="22">
+  <w:num w:numId="22" w16cid:durableId="434516025">
     <w:abstractNumId w:val="12"/>
   </w:num>
-  <w:num w:numId="23">
+  <w:num w:numId="23" w16cid:durableId="1060052604">
     <w:abstractNumId w:val="12"/>
   </w:num>
-  <w:num w:numId="24">
+  <w:num w:numId="24" w16cid:durableId="1294017248">
     <w:abstractNumId w:val="12"/>
   </w:num>
-  <w:num w:numId="25">
+  <w:num w:numId="25" w16cid:durableId="1366179906">
     <w:abstractNumId w:val="12"/>
   </w:num>
-  <w:num w:numId="26">
+  <w:num w:numId="26" w16cid:durableId="1396856520">
     <w:abstractNumId w:val="12"/>
   </w:num>
-  <w:num w:numId="27">
+  <w:num w:numId="27" w16cid:durableId="1356424065">
     <w:abstractNumId w:val="13"/>
   </w:num>
-  <w:num w:numId="28">
+  <w:num w:numId="28" w16cid:durableId="268197278">
     <w:abstractNumId w:val="12"/>
   </w:num>
-  <w:num w:numId="29">
+  <w:num w:numId="29" w16cid:durableId="1758598205">
     <w:abstractNumId w:val="12"/>
     <w:lvlOverride w:ilvl="0">
       <w:startOverride w:val="1"/>
@@ -3491,29 +3586,29 @@
       <w:startOverride w:val="1"/>
     </w:lvlOverride>
   </w:num>
-  <w:num w:numId="30">
+  <w:num w:numId="30" w16cid:durableId="459342689">
     <w:abstractNumId w:val="12"/>
   </w:num>
-  <w:num w:numId="31">
+  <w:num w:numId="31" w16cid:durableId="1011295380">
     <w:abstractNumId w:val="12"/>
   </w:num>
-  <w:num w:numId="32">
+  <w:num w:numId="32" w16cid:durableId="1765033065">
     <w:abstractNumId w:val="6"/>
   </w:num>
-  <w:num w:numId="33">
+  <w:num w:numId="33" w16cid:durableId="2085686433">
     <w:abstractNumId w:val="12"/>
   </w:num>
-  <w:num w:numId="34">
+  <w:num w:numId="34" w16cid:durableId="549341385">
     <w:abstractNumId w:val="12"/>
   </w:num>
-  <w:num w:numId="35">
+  <w:num w:numId="35" w16cid:durableId="1109083649">
     <w:abstractNumId w:val="12"/>
   </w:num>
 </w:numbering>
 </file>
 
 <file path=word/styles.xml><?xml version="1.0" encoding="utf-8"?>
-<w:styles xmlns:mc="http://schemas.openxmlformats.org/markup-compatibility/2006" xmlns:r="http://schemas.openxmlformats.org/officeDocument/2006/relationships" xmlns:w="http://schemas.openxmlformats.org/wordprocessingml/2006/main" xmlns:w14="http://schemas.microsoft.com/office/word/2010/wordml" xmlns:w15="http://schemas.microsoft.com/office/word/2012/wordml" xmlns:w16cex="http://schemas.microsoft.com/office/word/2018/wordml/cex" xmlns:w16cid="http://schemas.microsoft.com/office/word/2016/wordml/cid" xmlns:w16="http://schemas.microsoft.com/office/word/2018/wordml" xmlns:w16se="http://schemas.microsoft.com/office/word/2015/wordml/symex" mc:Ignorable="w14 w15 w16se w16cid w16 w16cex">
+<w:styles xmlns:mc="http://schemas.openxmlformats.org/markup-compatibility/2006" xmlns:r="http://schemas.openxmlformats.org/officeDocument/2006/relationships" xmlns:w="http://schemas.openxmlformats.org/wordprocessingml/2006/main" xmlns:w14="http://schemas.microsoft.com/office/word/2010/wordml" xmlns:w15="http://schemas.microsoft.com/office/word/2012/wordml" xmlns:w16cex="http://schemas.microsoft.com/office/word/2018/wordml/cex" xmlns:w16cid="http://schemas.microsoft.com/office/word/2016/wordml/cid" xmlns:w16="http://schemas.microsoft.com/office/word/2018/wordml" xmlns:w16du="http://schemas.microsoft.com/office/word/2023/wordml/word16du" xmlns:w16sdtdh="http://schemas.microsoft.com/office/word/2020/wordml/sdtdatahash" xmlns:w16se="http://schemas.microsoft.com/office/word/2015/wordml/symex" mc:Ignorable="w14 w15 w16se w16cid w16 w16cex w16sdtdh w16du">
   <w:docDefaults>
     <w:rPrDefault>
       <w:rPr>
@@ -3918,11 +4013,11 @@
       <w:lang w:val="en-GB"/>
     </w:rPr>
   </w:style>
-  <w:style w:type="paragraph" w:styleId="Ttulo1">
+  <w:style w:type="paragraph" w:styleId="Heading1">
     <w:name w:val="heading 1"/>
-    <w:basedOn w:val="Ttulo"/>
+    <w:basedOn w:val="Title"/>
     <w:next w:val="Normal"/>
-    <w:link w:val="Ttulo1Char"/>
+    <w:link w:val="Heading1Char"/>
     <w:uiPriority w:val="9"/>
     <w:qFormat/>
     <w:rsid w:val="00C22B75"/>
@@ -3936,11 +4031,11 @@
       <w:lang w:val="pt-BR"/>
     </w:rPr>
   </w:style>
-  <w:style w:type="paragraph" w:styleId="Ttulo2">
+  <w:style w:type="paragraph" w:styleId="Heading2">
     <w:name w:val="heading 2"/>
-    <w:basedOn w:val="Ttulo"/>
+    <w:basedOn w:val="Title"/>
     <w:next w:val="BodyCopy"/>
-    <w:link w:val="Ttulo2Char"/>
+    <w:link w:val="Heading2Char"/>
     <w:uiPriority w:val="9"/>
     <w:unhideWhenUsed/>
     <w:qFormat/>
@@ -3961,11 +4056,11 @@
       <w:lang w:val="pt-BR"/>
     </w:rPr>
   </w:style>
-  <w:style w:type="paragraph" w:styleId="Ttulo3">
+  <w:style w:type="paragraph" w:styleId="Heading3">
     <w:name w:val="heading 3"/>
-    <w:basedOn w:val="Ttulo4"/>
+    <w:basedOn w:val="Heading4"/>
     <w:next w:val="Normal"/>
-    <w:link w:val="Ttulo3Char"/>
+    <w:link w:val="Heading3Char"/>
     <w:uiPriority w:val="9"/>
     <w:unhideWhenUsed/>
     <w:qFormat/>
@@ -3977,11 +4072,11 @@
       <w:outlineLvl w:val="2"/>
     </w:pPr>
   </w:style>
-  <w:style w:type="paragraph" w:styleId="Ttulo4">
+  <w:style w:type="paragraph" w:styleId="Heading4">
     <w:name w:val="heading 4"/>
-    <w:basedOn w:val="Ttulo"/>
+    <w:basedOn w:val="Title"/>
     <w:next w:val="Normal"/>
-    <w:link w:val="Ttulo4Char"/>
+    <w:link w:val="Heading4Char"/>
     <w:uiPriority w:val="9"/>
     <w:unhideWhenUsed/>
     <w:qFormat/>
@@ -3999,11 +4094,11 @@
       <w:lang w:val="pt-BR"/>
     </w:rPr>
   </w:style>
-  <w:style w:type="paragraph" w:styleId="Ttulo5">
+  <w:style w:type="paragraph" w:styleId="Heading5">
     <w:name w:val="heading 5"/>
     <w:basedOn w:val="Normal"/>
     <w:next w:val="Normal"/>
-    <w:link w:val="Ttulo5Char"/>
+    <w:link w:val="Heading5Char"/>
     <w:uiPriority w:val="9"/>
     <w:unhideWhenUsed/>
     <w:qFormat/>
@@ -4019,13 +4114,13 @@
       <w:color w:val="5B1417" w:themeColor="accent1" w:themeShade="7F"/>
     </w:rPr>
   </w:style>
-  <w:style w:type="character" w:default="1" w:styleId="Fontepargpadro">
+  <w:style w:type="character" w:default="1" w:styleId="DefaultParagraphFont">
     <w:name w:val="Default Paragraph Font"/>
     <w:uiPriority w:val="1"/>
     <w:semiHidden/>
     <w:unhideWhenUsed/>
   </w:style>
-  <w:style w:type="table" w:default="1" w:styleId="Tabelanormal">
+  <w:style w:type="table" w:default="1" w:styleId="TableNormal">
     <w:name w:val="Normal Table"/>
     <w:uiPriority w:val="99"/>
     <w:semiHidden/>
@@ -4040,17 +4135,17 @@
       </w:tblCellMar>
     </w:tblPr>
   </w:style>
-  <w:style w:type="numbering" w:default="1" w:styleId="Semlista">
+  <w:style w:type="numbering" w:default="1" w:styleId="NoList">
     <w:name w:val="No List"/>
     <w:uiPriority w:val="99"/>
     <w:semiHidden/>
     <w:unhideWhenUsed/>
   </w:style>
-  <w:style w:type="paragraph" w:styleId="Cabealho">
+  <w:style w:type="paragraph" w:styleId="Header">
     <w:name w:val="header"/>
     <w:aliases w:val="impresso G&amp;P"/>
     <w:basedOn w:val="Normal"/>
-    <w:link w:val="CabealhoChar"/>
+    <w:link w:val="HeaderChar"/>
     <w:unhideWhenUsed/>
     <w:rsid w:val="00F00D90"/>
     <w:pPr>
@@ -4060,18 +4155,18 @@
       </w:tabs>
     </w:pPr>
   </w:style>
-  <w:style w:type="character" w:customStyle="1" w:styleId="CabealhoChar">
-    <w:name w:val="Cabeçalho Char"/>
+  <w:style w:type="character" w:customStyle="1" w:styleId="HeaderChar">
+    <w:name w:val="Header Char"/>
     <w:aliases w:val="impresso G&amp;P Char"/>
-    <w:basedOn w:val="Fontepargpadro"/>
-    <w:link w:val="Cabealho"/>
+    <w:basedOn w:val="DefaultParagraphFont"/>
+    <w:link w:val="Header"/>
     <w:uiPriority w:val="99"/>
     <w:rsid w:val="00F00D90"/>
   </w:style>
-  <w:style w:type="paragraph" w:styleId="Rodap">
+  <w:style w:type="paragraph" w:styleId="Footer">
     <w:name w:val="footer"/>
     <w:basedOn w:val="Normal"/>
-    <w:link w:val="RodapChar"/>
+    <w:link w:val="FooterChar"/>
     <w:unhideWhenUsed/>
     <w:rsid w:val="00F00D90"/>
     <w:pPr>
@@ -4081,16 +4176,16 @@
       </w:tabs>
     </w:pPr>
   </w:style>
-  <w:style w:type="character" w:customStyle="1" w:styleId="RodapChar">
-    <w:name w:val="Rodapé Char"/>
-    <w:basedOn w:val="Fontepargpadro"/>
-    <w:link w:val="Rodap"/>
+  <w:style w:type="character" w:customStyle="1" w:styleId="FooterChar">
+    <w:name w:val="Footer Char"/>
+    <w:basedOn w:val="DefaultParagraphFont"/>
+    <w:link w:val="Footer"/>
     <w:rsid w:val="00F00D90"/>
   </w:style>
-  <w:style w:type="paragraph" w:styleId="Textodebalo">
+  <w:style w:type="paragraph" w:styleId="BalloonText">
     <w:name w:val="Balloon Text"/>
     <w:basedOn w:val="Normal"/>
-    <w:link w:val="TextodebaloChar"/>
+    <w:link w:val="BalloonTextChar"/>
     <w:uiPriority w:val="99"/>
     <w:semiHidden/>
     <w:unhideWhenUsed/>
@@ -4101,10 +4196,10 @@
       <w:szCs w:val="18"/>
     </w:rPr>
   </w:style>
-  <w:style w:type="character" w:customStyle="1" w:styleId="TextodebaloChar">
-    <w:name w:val="Texto de balão Char"/>
-    <w:basedOn w:val="Fontepargpadro"/>
-    <w:link w:val="Textodebalo"/>
+  <w:style w:type="character" w:customStyle="1" w:styleId="BalloonTextChar">
+    <w:name w:val="Balloon Text Char"/>
+    <w:basedOn w:val="DefaultParagraphFont"/>
+    <w:link w:val="BalloonText"/>
     <w:uiPriority w:val="99"/>
     <w:semiHidden/>
     <w:rsid w:val="00F00D90"/>
@@ -4114,10 +4209,10 @@
       <w:szCs w:val="18"/>
     </w:rPr>
   </w:style>
-  <w:style w:type="character" w:customStyle="1" w:styleId="Ttulo2Char">
-    <w:name w:val="Título 2 Char"/>
-    <w:basedOn w:val="Fontepargpadro"/>
-    <w:link w:val="Ttulo2"/>
+  <w:style w:type="character" w:customStyle="1" w:styleId="Heading2Char">
+    <w:name w:val="Heading 2 Char"/>
+    <w:basedOn w:val="DefaultParagraphFont"/>
+    <w:link w:val="Heading2"/>
     <w:uiPriority w:val="9"/>
     <w:rsid w:val="00C22B75"/>
     <w:rPr>
@@ -4139,10 +4234,10 @@
       <w:spacing w:after="120" w:line="240" w:lineRule="auto"/>
     </w:pPr>
   </w:style>
-  <w:style w:type="character" w:customStyle="1" w:styleId="Ttulo1Char">
-    <w:name w:val="Título 1 Char"/>
-    <w:basedOn w:val="Fontepargpadro"/>
-    <w:link w:val="Ttulo1"/>
+  <w:style w:type="character" w:customStyle="1" w:styleId="Heading1Char">
+    <w:name w:val="Heading 1 Char"/>
+    <w:basedOn w:val="DefaultParagraphFont"/>
+    <w:link w:val="Heading1"/>
     <w:uiPriority w:val="9"/>
     <w:rsid w:val="00C22B75"/>
     <w:rPr>
@@ -4175,7 +4270,7 @@
       <w:szCs w:val="24"/>
     </w:rPr>
   </w:style>
-  <w:style w:type="paragraph" w:styleId="PargrafodaLista">
+  <w:style w:type="paragraph" w:styleId="ListParagraph">
     <w:name w:val="List Paragraph"/>
     <w:basedOn w:val="Normal"/>
     <w:uiPriority w:val="34"/>
@@ -4186,11 +4281,11 @@
       <w:contextualSpacing/>
     </w:pPr>
   </w:style>
-  <w:style w:type="paragraph" w:styleId="Ttulo">
+  <w:style w:type="paragraph" w:styleId="Title">
     <w:name w:val="Title"/>
     <w:basedOn w:val="Normal"/>
-    <w:next w:val="Subttulo"/>
-    <w:link w:val="TtuloChar"/>
+    <w:next w:val="Subtitle"/>
+    <w:link w:val="TitleChar"/>
     <w:uiPriority w:val="10"/>
     <w:qFormat/>
     <w:rsid w:val="000A1CB1"/>
@@ -4207,10 +4302,10 @@
       <w:szCs w:val="56"/>
     </w:rPr>
   </w:style>
-  <w:style w:type="character" w:customStyle="1" w:styleId="TtuloChar">
-    <w:name w:val="Título Char"/>
-    <w:basedOn w:val="Fontepargpadro"/>
-    <w:link w:val="Ttulo"/>
+  <w:style w:type="character" w:customStyle="1" w:styleId="TitleChar">
+    <w:name w:val="Title Char"/>
+    <w:basedOn w:val="DefaultParagraphFont"/>
+    <w:link w:val="Title"/>
     <w:uiPriority w:val="10"/>
     <w:rsid w:val="000A1CB1"/>
     <w:rPr>
@@ -4223,10 +4318,10 @@
       <w:lang w:val="en-GB"/>
     </w:rPr>
   </w:style>
-  <w:style w:type="character" w:customStyle="1" w:styleId="Ttulo3Char">
-    <w:name w:val="Título 3 Char"/>
-    <w:basedOn w:val="Fontepargpadro"/>
-    <w:link w:val="Ttulo3"/>
+  <w:style w:type="character" w:customStyle="1" w:styleId="Heading3Char">
+    <w:name w:val="Heading 3 Char"/>
+    <w:basedOn w:val="DefaultParagraphFont"/>
+    <w:link w:val="Heading3"/>
     <w:uiPriority w:val="9"/>
     <w:rsid w:val="00403C1B"/>
     <w:rPr>
@@ -4239,11 +4334,11 @@
       <w:lang w:val="pt-BR"/>
     </w:rPr>
   </w:style>
-  <w:style w:type="paragraph" w:styleId="Subttulo">
+  <w:style w:type="paragraph" w:styleId="Subtitle">
     <w:name w:val="Subtitle"/>
     <w:basedOn w:val="Normal"/>
     <w:next w:val="Normal"/>
-    <w:link w:val="SubttuloChar"/>
+    <w:link w:val="SubtitleChar"/>
     <w:uiPriority w:val="11"/>
     <w:qFormat/>
     <w:rsid w:val="000A1CB1"/>
@@ -4260,10 +4355,10 @@
       <w:sz w:val="24"/>
     </w:rPr>
   </w:style>
-  <w:style w:type="character" w:customStyle="1" w:styleId="SubttuloChar">
-    <w:name w:val="Subtítulo Char"/>
-    <w:basedOn w:val="Fontepargpadro"/>
-    <w:link w:val="Subttulo"/>
+  <w:style w:type="character" w:customStyle="1" w:styleId="SubtitleChar">
+    <w:name w:val="Subtitle Char"/>
+    <w:basedOn w:val="DefaultParagraphFont"/>
+    <w:link w:val="Subtitle"/>
     <w:uiPriority w:val="11"/>
     <w:rsid w:val="000A1CB1"/>
     <w:rPr>
@@ -4273,11 +4368,11 @@
       <w:lang w:val="en-GB"/>
     </w:rPr>
   </w:style>
-  <w:style w:type="paragraph" w:styleId="Citao">
+  <w:style w:type="paragraph" w:styleId="Quote">
     <w:name w:val="Quote"/>
     <w:basedOn w:val="Normal"/>
     <w:next w:val="Normal"/>
-    <w:link w:val="CitaoChar"/>
+    <w:link w:val="QuoteChar"/>
     <w:uiPriority w:val="29"/>
     <w:qFormat/>
     <w:rsid w:val="00EB2E8B"/>
@@ -4292,7 +4387,7 @@
       <w:color w:val="787878"/>
     </w:rPr>
   </w:style>
-  <w:style w:type="paragraph" w:styleId="Numerada">
+  <w:style w:type="paragraph" w:styleId="ListNumber">
     <w:name w:val="List Number"/>
     <w:basedOn w:val="Normal"/>
     <w:uiPriority w:val="99"/>
@@ -4308,10 +4403,10 @@
       <w:contextualSpacing/>
     </w:pPr>
   </w:style>
-  <w:style w:type="character" w:customStyle="1" w:styleId="CitaoChar">
-    <w:name w:val="Citação Char"/>
-    <w:basedOn w:val="Fontepargpadro"/>
-    <w:link w:val="Citao"/>
+  <w:style w:type="character" w:customStyle="1" w:styleId="QuoteChar">
+    <w:name w:val="Quote Char"/>
+    <w:basedOn w:val="DefaultParagraphFont"/>
+    <w:link w:val="Quote"/>
     <w:uiPriority w:val="29"/>
     <w:rsid w:val="00EB2E8B"/>
     <w:rPr>
@@ -4324,11 +4419,11 @@
       <w:lang w:val="en-GB"/>
     </w:rPr>
   </w:style>
-  <w:style w:type="paragraph" w:styleId="CitaoIntensa">
+  <w:style w:type="paragraph" w:styleId="IntenseQuote">
     <w:name w:val="Intense Quote"/>
     <w:basedOn w:val="Normal"/>
     <w:next w:val="Normal"/>
-    <w:link w:val="CitaoIntensaChar"/>
+    <w:link w:val="IntenseQuoteChar"/>
     <w:uiPriority w:val="30"/>
     <w:qFormat/>
     <w:rsid w:val="00161783"/>
@@ -4347,10 +4442,10 @@
       <w:color w:val="B8292F" w:themeColor="accent1"/>
     </w:rPr>
   </w:style>
-  <w:style w:type="character" w:customStyle="1" w:styleId="CitaoIntensaChar">
-    <w:name w:val="Citação Intensa Char"/>
-    <w:basedOn w:val="Fontepargpadro"/>
-    <w:link w:val="CitaoIntensa"/>
+  <w:style w:type="character" w:customStyle="1" w:styleId="IntenseQuoteChar">
+    <w:name w:val="Intense Quote Char"/>
+    <w:basedOn w:val="DefaultParagraphFont"/>
+    <w:link w:val="IntenseQuote"/>
     <w:uiPriority w:val="30"/>
     <w:rsid w:val="00161783"/>
     <w:rPr>
@@ -4363,9 +4458,9 @@
       <w:lang w:val="en-GB"/>
     </w:rPr>
   </w:style>
-  <w:style w:type="character" w:styleId="RefernciaSutil">
+  <w:style w:type="character" w:styleId="SubtleReference">
     <w:name w:val="Subtle Reference"/>
-    <w:basedOn w:val="Fontepargpadro"/>
+    <w:basedOn w:val="DefaultParagraphFont"/>
     <w:uiPriority w:val="31"/>
     <w:qFormat/>
     <w:rsid w:val="008D1A7C"/>
@@ -4374,10 +4469,10 @@
       <w:color w:val="7A6F61" w:themeColor="text1" w:themeTint="A5"/>
     </w:rPr>
   </w:style>
-  <w:style w:type="character" w:customStyle="1" w:styleId="Ttulo4Char">
-    <w:name w:val="Título 4 Char"/>
-    <w:basedOn w:val="Fontepargpadro"/>
-    <w:link w:val="Ttulo4"/>
+  <w:style w:type="character" w:customStyle="1" w:styleId="Heading4Char">
+    <w:name w:val="Heading 4 Char"/>
+    <w:basedOn w:val="DefaultParagraphFont"/>
+    <w:link w:val="Heading4"/>
     <w:uiPriority w:val="9"/>
     <w:rsid w:val="00403C1B"/>
     <w:rPr>
@@ -4390,9 +4485,9 @@
       <w:lang w:val="pt-BR"/>
     </w:rPr>
   </w:style>
-  <w:style w:type="table" w:styleId="Tabelacomgrade">
+  <w:style w:type="table" w:styleId="TableGrid">
     <w:name w:val="Table Grid"/>
-    <w:basedOn w:val="Tabelanormal"/>
+    <w:basedOn w:val="TableNormal"/>
     <w:rsid w:val="00EB7D51"/>
     <w:tblPr>
       <w:tblBorders>
@@ -4407,7 +4502,7 @@
   </w:style>
   <w:style w:type="table" w:customStyle="1" w:styleId="TabeladeGrade6Colorida-nfase11">
     <w:name w:val="Tabela de Grade 6 Colorida - Ênfase 11"/>
-    <w:basedOn w:val="Tabelanormal"/>
+    <w:basedOn w:val="TableNormal"/>
     <w:uiPriority w:val="51"/>
     <w:rsid w:val="00EB7D51"/>
     <w:rPr>
@@ -4476,7 +4571,7 @@
   </w:style>
   <w:style w:type="numbering" w:customStyle="1" w:styleId="StyleNumberedLeft063cmHanging063cm">
     <w:name w:val="Style Numbered Left:  0.63 cm Hanging:  0.63 cm"/>
-    <w:basedOn w:val="Semlista"/>
+    <w:basedOn w:val="NoList"/>
     <w:rsid w:val="00EB7D51"/>
     <w:pPr>
       <w:numPr>
@@ -4484,7 +4579,7 @@
       </w:numPr>
     </w:pPr>
   </w:style>
-  <w:style w:type="paragraph" w:styleId="Legenda">
+  <w:style w:type="paragraph" w:styleId="Caption">
     <w:name w:val="caption"/>
     <w:basedOn w:val="Normal"/>
     <w:next w:val="Normal"/>
@@ -4504,9 +4599,9 @@
       <w:szCs w:val="18"/>
     </w:rPr>
   </w:style>
-  <w:style w:type="character" w:styleId="nfaseIntensa">
+  <w:style w:type="character" w:styleId="IntenseEmphasis">
     <w:name w:val="Intense Emphasis"/>
-    <w:basedOn w:val="Fontepargpadro"/>
+    <w:basedOn w:val="DefaultParagraphFont"/>
     <w:uiPriority w:val="21"/>
     <w:qFormat/>
     <w:rsid w:val="0036461A"/>
@@ -4516,9 +4611,9 @@
       <w:color w:val="B8292F" w:themeColor="accent1"/>
     </w:rPr>
   </w:style>
-  <w:style w:type="character" w:styleId="TextodoEspaoReservado">
+  <w:style w:type="character" w:styleId="PlaceholderText">
     <w:name w:val="Placeholder Text"/>
-    <w:basedOn w:val="Fontepargpadro"/>
+    <w:basedOn w:val="DefaultParagraphFont"/>
     <w:uiPriority w:val="99"/>
     <w:semiHidden/>
     <w:rsid w:val="00BF1962"/>
@@ -4526,7 +4621,7 @@
       <w:color w:val="808080"/>
     </w:rPr>
   </w:style>
-  <w:style w:type="character" w:styleId="Refdecomentrio">
+  <w:style w:type="character" w:styleId="CommentReference">
     <w:name w:val="annotation reference"/>
     <w:semiHidden/>
     <w:rsid w:val="00BF1962"/>
@@ -4534,9 +4629,9 @@
       <w:sz w:val="16"/>
     </w:rPr>
   </w:style>
-  <w:style w:type="character" w:styleId="Nmerodepgina">
+  <w:style w:type="character" w:styleId="PageNumber">
     <w:name w:val="page number"/>
-    <w:basedOn w:val="Fontepargpadro"/>
+    <w:basedOn w:val="DefaultParagraphFont"/>
     <w:rsid w:val="00BF1962"/>
   </w:style>
   <w:style w:type="paragraph" w:customStyle="1" w:styleId="SUBTITULO">
@@ -4556,7 +4651,7 @@
       <w:lang w:val="es-ES_tradnl" w:eastAsia="pt-BR"/>
     </w:rPr>
   </w:style>
-  <w:style w:type="character" w:styleId="Forte">
+  <w:style w:type="character" w:styleId="Strong">
     <w:name w:val="Strong"/>
     <w:rsid w:val="00BC25ED"/>
     <w:rPr>
@@ -4564,10 +4659,10 @@
       <w:bCs/>
     </w:rPr>
   </w:style>
-  <w:style w:type="paragraph" w:styleId="Corpodetexto">
+  <w:style w:type="paragraph" w:styleId="BodyText">
     <w:name w:val="Body Text"/>
     <w:basedOn w:val="Normal"/>
-    <w:link w:val="CorpodetextoChar"/>
+    <w:link w:val="BodyTextChar"/>
     <w:rsid w:val="00C9413D"/>
     <w:pPr>
       <w:widowControl w:val="0"/>
@@ -4582,10 +4677,10 @@
       <w:lang w:val="pt-BR" w:eastAsia="pt-BR"/>
     </w:rPr>
   </w:style>
-  <w:style w:type="character" w:customStyle="1" w:styleId="CorpodetextoChar">
-    <w:name w:val="Corpo de texto Char"/>
-    <w:basedOn w:val="Fontepargpadro"/>
-    <w:link w:val="Corpodetexto"/>
+  <w:style w:type="character" w:customStyle="1" w:styleId="BodyTextChar">
+    <w:name w:val="Body Text Char"/>
+    <w:basedOn w:val="DefaultParagraphFont"/>
+    <w:link w:val="BodyText"/>
     <w:rsid w:val="00C9413D"/>
     <w:rPr>
       <w:rFonts w:ascii="Tahoma" w:eastAsia="Times New Roman" w:hAnsi="Tahoma" w:cs="Tahoma"/>
@@ -4593,9 +4688,9 @@
       <w:lang w:val="pt-BR" w:eastAsia="pt-BR"/>
     </w:rPr>
   </w:style>
-  <w:style w:type="paragraph" w:styleId="CabealhodoSumrio">
+  <w:style w:type="paragraph" w:styleId="TOCHeading">
     <w:name w:val="TOC Heading"/>
-    <w:basedOn w:val="Ttulo1"/>
+    <w:basedOn w:val="Heading1"/>
     <w:next w:val="Normal"/>
     <w:uiPriority w:val="39"/>
     <w:unhideWhenUsed/>
@@ -4612,7 +4707,7 @@
       <w:lang w:eastAsia="pt-BR"/>
     </w:rPr>
   </w:style>
-  <w:style w:type="paragraph" w:styleId="Sumrio1">
+  <w:style w:type="paragraph" w:styleId="TOC1">
     <w:name w:val="toc 1"/>
     <w:basedOn w:val="Normal"/>
     <w:next w:val="Normal"/>
@@ -4633,7 +4728,7 @@
       <w:lang w:val="pt-BR"/>
     </w:rPr>
   </w:style>
-  <w:style w:type="paragraph" w:styleId="Sumrio2">
+  <w:style w:type="paragraph" w:styleId="TOC2">
     <w:name w:val="toc 2"/>
     <w:basedOn w:val="Normal"/>
     <w:next w:val="Normal"/>
@@ -4646,7 +4741,7 @@
       <w:ind w:left="220"/>
     </w:pPr>
   </w:style>
-  <w:style w:type="paragraph" w:styleId="Sumrio3">
+  <w:style w:type="paragraph" w:styleId="TOC3">
     <w:name w:val="toc 3"/>
     <w:basedOn w:val="Normal"/>
     <w:next w:val="Normal"/>
@@ -4661,7 +4756,7 @@
   </w:style>
   <w:style w:type="character" w:styleId="Hyperlink">
     <w:name w:val="Hyperlink"/>
-    <w:basedOn w:val="Fontepargpadro"/>
+    <w:basedOn w:val="DefaultParagraphFont"/>
     <w:uiPriority w:val="99"/>
     <w:unhideWhenUsed/>
     <w:rsid w:val="00D948AF"/>
@@ -4670,10 +4765,10 @@
       <w:u w:val="single"/>
     </w:rPr>
   </w:style>
-  <w:style w:type="paragraph" w:styleId="Textodecomentrio">
+  <w:style w:type="paragraph" w:styleId="CommentText">
     <w:name w:val="annotation text"/>
     <w:basedOn w:val="Normal"/>
-    <w:link w:val="TextodecomentrioChar"/>
+    <w:link w:val="CommentTextChar"/>
     <w:uiPriority w:val="99"/>
     <w:semiHidden/>
     <w:unhideWhenUsed/>
@@ -4686,10 +4781,10 @@
       <w:szCs w:val="20"/>
     </w:rPr>
   </w:style>
-  <w:style w:type="character" w:customStyle="1" w:styleId="TextodecomentrioChar">
-    <w:name w:val="Texto de comentário Char"/>
-    <w:basedOn w:val="Fontepargpadro"/>
-    <w:link w:val="Textodecomentrio"/>
+  <w:style w:type="character" w:customStyle="1" w:styleId="CommentTextChar">
+    <w:name w:val="Comment Text Char"/>
+    <w:basedOn w:val="DefaultParagraphFont"/>
+    <w:link w:val="CommentText"/>
     <w:uiPriority w:val="99"/>
     <w:semiHidden/>
     <w:rsid w:val="001560B0"/>
@@ -4701,11 +4796,11 @@
       <w:lang w:val="en-GB"/>
     </w:rPr>
   </w:style>
-  <w:style w:type="paragraph" w:styleId="Assuntodocomentrio">
+  <w:style w:type="paragraph" w:styleId="CommentSubject">
     <w:name w:val="annotation subject"/>
-    <w:basedOn w:val="Textodecomentrio"/>
-    <w:next w:val="Textodecomentrio"/>
-    <w:link w:val="AssuntodocomentrioChar"/>
+    <w:basedOn w:val="CommentText"/>
+    <w:next w:val="CommentText"/>
+    <w:link w:val="CommentSubjectChar"/>
     <w:uiPriority w:val="99"/>
     <w:semiHidden/>
     <w:unhideWhenUsed/>
@@ -4715,10 +4810,10 @@
       <w:bCs/>
     </w:rPr>
   </w:style>
-  <w:style w:type="character" w:customStyle="1" w:styleId="AssuntodocomentrioChar">
-    <w:name w:val="Assunto do comentário Char"/>
-    <w:basedOn w:val="TextodecomentrioChar"/>
-    <w:link w:val="Assuntodocomentrio"/>
+  <w:style w:type="character" w:customStyle="1" w:styleId="CommentSubjectChar">
+    <w:name w:val="Comment Subject Char"/>
+    <w:basedOn w:val="CommentTextChar"/>
+    <w:link w:val="CommentSubject"/>
     <w:uiPriority w:val="99"/>
     <w:semiHidden/>
     <w:rsid w:val="001560B0"/>
@@ -4732,7 +4827,7 @@
       <w:lang w:val="en-GB"/>
     </w:rPr>
   </w:style>
-  <w:style w:type="paragraph" w:styleId="SemEspaamento">
+  <w:style w:type="paragraph" w:styleId="NoSpacing">
     <w:name w:val="No Spacing"/>
     <w:uiPriority w:val="1"/>
     <w:qFormat/>
@@ -4745,9 +4840,9 @@
       <w:lang w:val="en-GB"/>
     </w:rPr>
   </w:style>
-  <w:style w:type="table" w:styleId="ListaClara-nfase3">
+  <w:style w:type="table" w:styleId="LightList-Accent3">
     <w:name w:val="Light List Accent 3"/>
-    <w:basedOn w:val="Tabelanormal"/>
+    <w:basedOn w:val="TableNormal"/>
     <w:uiPriority w:val="61"/>
     <w:rsid w:val="00430823"/>
     <w:tblPr>
@@ -4827,9 +4922,9 @@
       </w:tcPr>
     </w:tblStylePr>
   </w:style>
-  <w:style w:type="table" w:styleId="SombreamentoMdio1-nfase3">
+  <w:style w:type="table" w:styleId="MediumShading1-Accent3">
     <w:name w:val="Medium Shading 1 Accent 3"/>
-    <w:basedOn w:val="Tabelanormal"/>
+    <w:basedOn w:val="TableNormal"/>
     <w:uiPriority w:val="63"/>
     <w:rsid w:val="00430823"/>
     <w:tblPr>
@@ -4923,9 +5018,9 @@
       </w:tcPr>
     </w:tblStylePr>
   </w:style>
-  <w:style w:type="character" w:styleId="HiperlinkVisitado">
+  <w:style w:type="character" w:styleId="FollowedHyperlink">
     <w:name w:val="FollowedHyperlink"/>
-    <w:basedOn w:val="Fontepargpadro"/>
+    <w:basedOn w:val="DefaultParagraphFont"/>
     <w:uiPriority w:val="99"/>
     <w:semiHidden/>
     <w:unhideWhenUsed/>
@@ -4935,10 +5030,10 @@
       <w:u w:val="single"/>
     </w:rPr>
   </w:style>
-  <w:style w:type="character" w:customStyle="1" w:styleId="Ttulo5Char">
-    <w:name w:val="Título 5 Char"/>
-    <w:basedOn w:val="Fontepargpadro"/>
-    <w:link w:val="Ttulo5"/>
+  <w:style w:type="character" w:customStyle="1" w:styleId="Heading5Char">
+    <w:name w:val="Heading 5 Char"/>
+    <w:basedOn w:val="DefaultParagraphFont"/>
+    <w:link w:val="Heading5"/>
     <w:uiPriority w:val="9"/>
     <w:rsid w:val="009632E8"/>
     <w:rPr>
@@ -4949,10 +5044,10 @@
       <w:lang w:val="en-GB"/>
     </w:rPr>
   </w:style>
-  <w:style w:type="paragraph" w:styleId="Pr-formataoHTML">
+  <w:style w:type="paragraph" w:styleId="HTMLPreformatted">
     <w:name w:val="HTML Preformatted"/>
     <w:basedOn w:val="Normal"/>
-    <w:link w:val="Pr-formataoHTMLChar"/>
+    <w:link w:val="HTMLPreformattedChar"/>
     <w:uiPriority w:val="99"/>
     <w:semiHidden/>
     <w:unhideWhenUsed/>
@@ -4987,10 +5082,10 @@
       <w:lang w:val="pt-BR" w:eastAsia="pt-BR"/>
     </w:rPr>
   </w:style>
-  <w:style w:type="character" w:customStyle="1" w:styleId="Pr-formataoHTMLChar">
-    <w:name w:val="Pré-formatação HTML Char"/>
-    <w:basedOn w:val="Fontepargpadro"/>
-    <w:link w:val="Pr-formataoHTML"/>
+  <w:style w:type="character" w:customStyle="1" w:styleId="HTMLPreformattedChar">
+    <w:name w:val="HTML Preformatted Char"/>
+    <w:basedOn w:val="DefaultParagraphFont"/>
+    <w:link w:val="HTMLPreformatted"/>
     <w:uiPriority w:val="99"/>
     <w:semiHidden/>
     <w:rsid w:val="00CF3388"/>

</xml_diff>

<commit_message>
Implementação do upload da evidência no GitLab.
- Implementação do upload da evidência no GitLab.
- Remoção dos campos desnecessários no arquivo de evidência.
- Inclusão do nome do executor na evidência.
- Ajustes da geração do instalador.
</commit_message>
<xml_diff>
--- a/Automation/evidence/ETS - en_US.docx
+++ b/Automation/evidence/ETS - en_US.docx
@@ -56,7 +56,7 @@
                         <a:effectLst/>
                         <a:extLst>
                           <a:ext uri="{C572A759-6A51-4108-AA02-DFA0A04FC94B}">
-                            <ma14:wrappingTextBoxFlag xmlns="" xmlns:mo="http://schemas.microsoft.com/office/mac/office/2008/main" xmlns:mv="urn:schemas-microsoft-com:mac:vml" xmlns:o="urn:schemas-microsoft-com:office:office" xmlns:v="urn:schemas-microsoft-com:vml" xmlns:w10="urn:schemas-microsoft-com:office:word" xmlns:w="http://schemas.openxmlformats.org/wordprocessingml/2006/main" xmlns:ma14="http://schemas.microsoft.com/office/mac/drawingml/2011/main" xmlns:arto="http://schemas.microsoft.com/office/word/2006/arto"/>
+                            <ma14:wrappingTextBoxFlag xmlns:arto="http://schemas.microsoft.com/office/word/2006/arto" xmlns:ma14="http://schemas.microsoft.com/office/mac/drawingml/2011/main" xmlns:w="http://schemas.openxmlformats.org/wordprocessingml/2006/main" xmlns:w10="urn:schemas-microsoft-com:office:word" xmlns:v="urn:schemas-microsoft-com:vml" xmlns:o="urn:schemas-microsoft-com:office:office" xmlns:mv="urn:schemas-microsoft-com:mac:vml" xmlns:mo="http://schemas.microsoft.com/office/mac/office/2008/main" xmlns=""/>
                           </a:ext>
                         </a:extLst>
                       </wps:spPr>
@@ -88,7 +88,6 @@
                                 <w:lang w:val="pt-BR"/>
                               </w:rPr>
                             </w:pPr>
-                            <w:proofErr w:type="spellStart"/>
                             <w:r>
                               <w:rPr>
                                 <w:rFonts w:ascii="Arial" w:eastAsiaTheme="minorEastAsia" w:hAnsi="Arial" w:cs="Arial"/>
@@ -97,40 +96,7 @@
                                 <w:szCs w:val="120"/>
                                 <w:lang w:val="pt-BR"/>
                               </w:rPr>
-                              <w:t>Evidence</w:t>
-                            </w:r>
-                            <w:proofErr w:type="spellEnd"/>
-                            <w:r>
-                              <w:rPr>
-                                <w:rFonts w:ascii="Arial" w:eastAsiaTheme="minorEastAsia" w:hAnsi="Arial" w:cs="Arial"/>
-                                <w:color w:val="FFFFFF"/>
-                                <w:sz w:val="120"/>
-                                <w:szCs w:val="120"/>
-                                <w:lang w:val="pt-BR"/>
-                              </w:rPr>
-                              <w:t xml:space="preserve"> </w:t>
-                            </w:r>
-                            <w:proofErr w:type="spellStart"/>
-                            <w:r>
-                              <w:rPr>
-                                <w:rFonts w:ascii="Arial" w:eastAsiaTheme="minorEastAsia" w:hAnsi="Arial" w:cs="Arial"/>
-                                <w:color w:val="FFFFFF"/>
-                                <w:sz w:val="120"/>
-                                <w:szCs w:val="120"/>
-                                <w:lang w:val="pt-BR"/>
-                              </w:rPr>
-                              <w:t>of</w:t>
-                            </w:r>
-                            <w:proofErr w:type="spellEnd"/>
-                            <w:r>
-                              <w:rPr>
-                                <w:rFonts w:ascii="Arial" w:eastAsiaTheme="minorEastAsia" w:hAnsi="Arial" w:cs="Arial"/>
-                                <w:color w:val="FFFFFF"/>
-                                <w:sz w:val="120"/>
-                                <w:szCs w:val="120"/>
-                                <w:lang w:val="pt-BR"/>
-                              </w:rPr>
-                              <w:t xml:space="preserve"> </w:t>
+                              <w:t xml:space="preserve">Evidence of </w:t>
                             </w:r>
                             <w:r>
                               <w:rPr>
@@ -140,18 +106,7 @@
                                 <w:szCs w:val="120"/>
                                 <w:lang w:val="pt-BR"/>
                               </w:rPr>
-                              <w:t xml:space="preserve">Software </w:t>
-                            </w:r>
-                            <w:proofErr w:type="spellStart"/>
-                            <w:r>
-                              <w:rPr>
-                                <w:rFonts w:ascii="Arial" w:eastAsiaTheme="minorEastAsia" w:hAnsi="Arial" w:cs="Arial"/>
-                                <w:color w:val="FFFFFF"/>
-                                <w:sz w:val="120"/>
-                                <w:szCs w:val="120"/>
-                                <w:lang w:val="pt-BR"/>
-                              </w:rPr>
-                              <w:t>Test</w:t>
+                              <w:t>Software Test</w:t>
                             </w:r>
                             <w:r>
                               <w:rPr>
@@ -163,7 +118,6 @@
                               </w:rPr>
                               <w:t>ing</w:t>
                             </w:r>
-                            <w:proofErr w:type="spellEnd"/>
                             <w:r>
                               <w:rPr>
                                 <w:rFonts w:ascii="Arial" w:eastAsiaTheme="minorEastAsia" w:hAnsi="Arial" w:cs="Arial"/>
@@ -216,7 +170,6 @@
                           <w:lang w:val="pt-BR"/>
                         </w:rPr>
                       </w:pPr>
-                      <w:proofErr w:type="spellStart"/>
                       <w:r>
                         <w:rPr>
                           <w:rFonts w:ascii="Arial" w:eastAsiaTheme="minorEastAsia" w:hAnsi="Arial" w:cs="Arial"/>
@@ -225,40 +178,7 @@
                           <w:szCs w:val="120"/>
                           <w:lang w:val="pt-BR"/>
                         </w:rPr>
-                        <w:t>Evidence</w:t>
-                      </w:r>
-                      <w:proofErr w:type="spellEnd"/>
-                      <w:r>
-                        <w:rPr>
-                          <w:rFonts w:ascii="Arial" w:eastAsiaTheme="minorEastAsia" w:hAnsi="Arial" w:cs="Arial"/>
-                          <w:color w:val="FFFFFF"/>
-                          <w:sz w:val="120"/>
-                          <w:szCs w:val="120"/>
-                          <w:lang w:val="pt-BR"/>
-                        </w:rPr>
-                        <w:t xml:space="preserve"> </w:t>
-                      </w:r>
-                      <w:proofErr w:type="spellStart"/>
-                      <w:r>
-                        <w:rPr>
-                          <w:rFonts w:ascii="Arial" w:eastAsiaTheme="minorEastAsia" w:hAnsi="Arial" w:cs="Arial"/>
-                          <w:color w:val="FFFFFF"/>
-                          <w:sz w:val="120"/>
-                          <w:szCs w:val="120"/>
-                          <w:lang w:val="pt-BR"/>
-                        </w:rPr>
-                        <w:t>of</w:t>
-                      </w:r>
-                      <w:proofErr w:type="spellEnd"/>
-                      <w:r>
-                        <w:rPr>
-                          <w:rFonts w:ascii="Arial" w:eastAsiaTheme="minorEastAsia" w:hAnsi="Arial" w:cs="Arial"/>
-                          <w:color w:val="FFFFFF"/>
-                          <w:sz w:val="120"/>
-                          <w:szCs w:val="120"/>
-                          <w:lang w:val="pt-BR"/>
-                        </w:rPr>
-                        <w:t xml:space="preserve"> </w:t>
+                        <w:t xml:space="preserve">Evidence of </w:t>
                       </w:r>
                       <w:r>
                         <w:rPr>
@@ -268,18 +188,7 @@
                           <w:szCs w:val="120"/>
                           <w:lang w:val="pt-BR"/>
                         </w:rPr>
-                        <w:t xml:space="preserve">Software </w:t>
-                      </w:r>
-                      <w:proofErr w:type="spellStart"/>
-                      <w:r>
-                        <w:rPr>
-                          <w:rFonts w:ascii="Arial" w:eastAsiaTheme="minorEastAsia" w:hAnsi="Arial" w:cs="Arial"/>
-                          <w:color w:val="FFFFFF"/>
-                          <w:sz w:val="120"/>
-                          <w:szCs w:val="120"/>
-                          <w:lang w:val="pt-BR"/>
-                        </w:rPr>
-                        <w:t>Test</w:t>
+                        <w:t>Software Test</w:t>
                       </w:r>
                       <w:r>
                         <w:rPr>
@@ -291,7 +200,6 @@
                         </w:rPr>
                         <w:t>ing</w:t>
                       </w:r>
-                      <w:proofErr w:type="spellEnd"/>
                       <w:r>
                         <w:rPr>
                           <w:rFonts w:ascii="Arial" w:eastAsiaTheme="minorEastAsia" w:hAnsi="Arial" w:cs="Arial"/>
@@ -444,64 +352,7 @@
           <w:color w:val="E20074"/>
         </w:rPr>
         <w:lastRenderedPageBreak/>
-        <w:t xml:space="preserve">Test </w:t>
-      </w:r>
-      <w:proofErr w:type="spellStart"/>
-      <w:r>
-        <w:rPr>
-          <w:color w:val="E20074"/>
-        </w:rPr>
-        <w:t>scenario</w:t>
-      </w:r>
-      <w:proofErr w:type="spellEnd"/>
-    </w:p>
-    <w:p>
-      <w:pPr>
-        <w:pStyle w:val="Subtitle"/>
-        <w:rPr>
-          <w:rFonts w:eastAsiaTheme="minorHAnsi"/>
-          <w:b w:val="0"/>
-          <w:color w:val="221F1B" w:themeColor="text1"/>
-          <w:spacing w:val="0"/>
-          <w:sz w:val="22"/>
-          <w:u w:val="single"/>
-          <w:lang w:val="pt-BR"/>
-        </w:rPr>
-      </w:pPr>
-      <w:proofErr w:type="spellStart"/>
-      <w:r>
-        <w:rPr>
-          <w:rFonts w:eastAsiaTheme="minorHAnsi"/>
-          <w:b w:val="0"/>
-          <w:color w:val="221F1B" w:themeColor="text1"/>
-          <w:spacing w:val="0"/>
-          <w:sz w:val="22"/>
-          <w:lang w:val="pt-BR"/>
-        </w:rPr>
-        <w:t>Run</w:t>
-      </w:r>
-      <w:proofErr w:type="spellEnd"/>
-      <w:r>
-        <w:rPr>
-          <w:rFonts w:eastAsiaTheme="minorHAnsi"/>
-          <w:b w:val="0"/>
-          <w:color w:val="221F1B" w:themeColor="text1"/>
-          <w:spacing w:val="0"/>
-          <w:sz w:val="22"/>
-          <w:lang w:val="pt-BR"/>
-        </w:rPr>
-        <w:t xml:space="preserve"> ID</w:t>
-      </w:r>
-      <w:r>
-        <w:rPr>
-          <w:rFonts w:eastAsiaTheme="minorHAnsi"/>
-          <w:b w:val="0"/>
-          <w:color w:val="221F1B" w:themeColor="text1"/>
-          <w:spacing w:val="0"/>
-          <w:sz w:val="22"/>
-          <w:lang w:val="pt-BR"/>
-        </w:rPr>
-        <w:t xml:space="preserve">: </w:t>
+        <w:t>Test scenario</w:t>
       </w:r>
     </w:p>
     <w:p>
@@ -597,7 +448,6 @@
           <w:lang w:val="pt-BR"/>
         </w:rPr>
       </w:pPr>
-      <w:proofErr w:type="spellStart"/>
       <w:r>
         <w:rPr>
           <w:rFonts w:eastAsiaTheme="minorHAnsi"/>
@@ -607,8 +457,21 @@
           <w:sz w:val="22"/>
           <w:lang w:val="pt-BR"/>
         </w:rPr>
-        <w:t>Descri</w:t>
+        <w:t xml:space="preserve">Test executed by: </w:t>
       </w:r>
+    </w:p>
+    <w:p>
+      <w:pPr>
+        <w:pStyle w:val="Subtitle"/>
+        <w:rPr>
+          <w:rFonts w:eastAsiaTheme="minorHAnsi"/>
+          <w:b w:val="0"/>
+          <w:color w:val="221F1B" w:themeColor="text1"/>
+          <w:spacing w:val="0"/>
+          <w:sz w:val="22"/>
+          <w:lang w:val="pt-BR"/>
+        </w:rPr>
+      </w:pPr>
       <w:r>
         <w:rPr>
           <w:rFonts w:eastAsiaTheme="minorHAnsi"/>
@@ -618,9 +481,16 @@
           <w:sz w:val="22"/>
           <w:lang w:val="pt-BR"/>
         </w:rPr>
-        <w:t>ption</w:t>
+        <w:t xml:space="preserve">Evidence generated by: </w:t>
       </w:r>
-      <w:proofErr w:type="spellEnd"/>
+    </w:p>
+    <w:p>
+      <w:pPr>
+        <w:pStyle w:val="Subtitle"/>
+        <w:rPr>
+          <w:lang w:val="pt-BR"/>
+        </w:rPr>
+      </w:pPr>
       <w:r>
         <w:rPr>
           <w:rFonts w:eastAsiaTheme="minorHAnsi"/>
@@ -630,196 +500,7 @@
           <w:sz w:val="22"/>
           <w:lang w:val="pt-BR"/>
         </w:rPr>
-        <w:t xml:space="preserve">: </w:t>
-      </w:r>
-    </w:p>
-    <w:p>
-      <w:pPr>
-        <w:pStyle w:val="Subtitle"/>
-        <w:rPr>
-          <w:rFonts w:eastAsiaTheme="minorHAnsi"/>
-          <w:b w:val="0"/>
-          <w:color w:val="221F1B" w:themeColor="text1"/>
-          <w:spacing w:val="0"/>
-          <w:sz w:val="22"/>
-          <w:lang w:val="pt-BR"/>
-        </w:rPr>
-      </w:pPr>
-      <w:r>
-        <w:rPr>
-          <w:rFonts w:eastAsiaTheme="minorHAnsi"/>
-          <w:b w:val="0"/>
-          <w:color w:val="221F1B" w:themeColor="text1"/>
-          <w:spacing w:val="0"/>
-          <w:sz w:val="22"/>
-          <w:lang w:val="pt-BR"/>
-        </w:rPr>
-        <w:t xml:space="preserve">Test </w:t>
-      </w:r>
-      <w:proofErr w:type="spellStart"/>
-      <w:r>
-        <w:rPr>
-          <w:rFonts w:eastAsiaTheme="minorHAnsi"/>
-          <w:b w:val="0"/>
-          <w:color w:val="221F1B" w:themeColor="text1"/>
-          <w:spacing w:val="0"/>
-          <w:sz w:val="22"/>
-          <w:lang w:val="pt-BR"/>
-        </w:rPr>
-        <w:t>executed</w:t>
-      </w:r>
-      <w:proofErr w:type="spellEnd"/>
-      <w:r>
-        <w:rPr>
-          <w:rFonts w:eastAsiaTheme="minorHAnsi"/>
-          <w:b w:val="0"/>
-          <w:color w:val="221F1B" w:themeColor="text1"/>
-          <w:spacing w:val="0"/>
-          <w:sz w:val="22"/>
-          <w:lang w:val="pt-BR"/>
-        </w:rPr>
-        <w:t xml:space="preserve"> </w:t>
-      </w:r>
-      <w:proofErr w:type="spellStart"/>
-      <w:r>
-        <w:rPr>
-          <w:rFonts w:eastAsiaTheme="minorHAnsi"/>
-          <w:b w:val="0"/>
-          <w:color w:val="221F1B" w:themeColor="text1"/>
-          <w:spacing w:val="0"/>
-          <w:sz w:val="22"/>
-          <w:lang w:val="pt-BR"/>
-        </w:rPr>
-        <w:t>by</w:t>
-      </w:r>
-      <w:proofErr w:type="spellEnd"/>
-      <w:r>
-        <w:rPr>
-          <w:rFonts w:eastAsiaTheme="minorHAnsi"/>
-          <w:b w:val="0"/>
-          <w:color w:val="221F1B" w:themeColor="text1"/>
-          <w:spacing w:val="0"/>
-          <w:sz w:val="22"/>
-          <w:lang w:val="pt-BR"/>
-        </w:rPr>
-        <w:t xml:space="preserve">: </w:t>
-      </w:r>
-    </w:p>
-    <w:p>
-      <w:pPr>
-        <w:pStyle w:val="Subtitle"/>
-        <w:rPr>
-          <w:rFonts w:eastAsiaTheme="minorHAnsi"/>
-          <w:b w:val="0"/>
-          <w:color w:val="221F1B" w:themeColor="text1"/>
-          <w:spacing w:val="0"/>
-          <w:sz w:val="22"/>
-          <w:lang w:val="pt-BR"/>
-        </w:rPr>
-      </w:pPr>
-      <w:proofErr w:type="spellStart"/>
-      <w:r>
-        <w:rPr>
-          <w:rFonts w:eastAsiaTheme="minorHAnsi"/>
-          <w:b w:val="0"/>
-          <w:color w:val="221F1B" w:themeColor="text1"/>
-          <w:spacing w:val="0"/>
-          <w:sz w:val="22"/>
-          <w:lang w:val="pt-BR"/>
-        </w:rPr>
-        <w:t>Evidence</w:t>
-      </w:r>
-      <w:proofErr w:type="spellEnd"/>
-      <w:r>
-        <w:rPr>
-          <w:rFonts w:eastAsiaTheme="minorHAnsi"/>
-          <w:b w:val="0"/>
-          <w:color w:val="221F1B" w:themeColor="text1"/>
-          <w:spacing w:val="0"/>
-          <w:sz w:val="22"/>
-          <w:lang w:val="pt-BR"/>
-        </w:rPr>
-        <w:t xml:space="preserve"> </w:t>
-      </w:r>
-      <w:proofErr w:type="spellStart"/>
-      <w:r>
-        <w:rPr>
-          <w:rFonts w:eastAsiaTheme="minorHAnsi"/>
-          <w:b w:val="0"/>
-          <w:color w:val="221F1B" w:themeColor="text1"/>
-          <w:spacing w:val="0"/>
-          <w:sz w:val="22"/>
-          <w:lang w:val="pt-BR"/>
-        </w:rPr>
-        <w:t>generated</w:t>
-      </w:r>
-      <w:proofErr w:type="spellEnd"/>
-      <w:r>
-        <w:rPr>
-          <w:rFonts w:eastAsiaTheme="minorHAnsi"/>
-          <w:b w:val="0"/>
-          <w:color w:val="221F1B" w:themeColor="text1"/>
-          <w:spacing w:val="0"/>
-          <w:sz w:val="22"/>
-          <w:lang w:val="pt-BR"/>
-        </w:rPr>
-        <w:t xml:space="preserve"> </w:t>
-      </w:r>
-      <w:proofErr w:type="spellStart"/>
-      <w:r>
-        <w:rPr>
-          <w:rFonts w:eastAsiaTheme="minorHAnsi"/>
-          <w:b w:val="0"/>
-          <w:color w:val="221F1B" w:themeColor="text1"/>
-          <w:spacing w:val="0"/>
-          <w:sz w:val="22"/>
-          <w:lang w:val="pt-BR"/>
-        </w:rPr>
-        <w:t>by</w:t>
-      </w:r>
-      <w:proofErr w:type="spellEnd"/>
-      <w:r>
-        <w:rPr>
-          <w:rFonts w:eastAsiaTheme="minorHAnsi"/>
-          <w:b w:val="0"/>
-          <w:color w:val="221F1B" w:themeColor="text1"/>
-          <w:spacing w:val="0"/>
-          <w:sz w:val="22"/>
-          <w:lang w:val="pt-BR"/>
-        </w:rPr>
-        <w:t xml:space="preserve">: </w:t>
-      </w:r>
-    </w:p>
-    <w:p>
-      <w:pPr>
-        <w:pStyle w:val="Subtitle"/>
-        <w:rPr>
-          <w:lang w:val="pt-BR"/>
-        </w:rPr>
-      </w:pPr>
-      <w:proofErr w:type="spellStart"/>
-      <w:r>
-        <w:rPr>
-          <w:rFonts w:eastAsiaTheme="minorHAnsi"/>
-          <w:b w:val="0"/>
-          <w:color w:val="221F1B" w:themeColor="text1"/>
-          <w:spacing w:val="0"/>
-          <w:sz w:val="22"/>
-          <w:lang w:val="pt-BR"/>
-        </w:rPr>
-        <w:t>Execution</w:t>
-      </w:r>
-      <w:proofErr w:type="spellEnd"/>
-      <w:r>
-        <w:rPr>
-          <w:rFonts w:eastAsiaTheme="minorHAnsi"/>
-          <w:b w:val="0"/>
-          <w:color w:val="221F1B" w:themeColor="text1"/>
-          <w:spacing w:val="0"/>
-          <w:sz w:val="22"/>
-          <w:lang w:val="pt-BR"/>
-        </w:rPr>
-        <w:t xml:space="preserve"> date</w:t>
+        <w:t>Execution date</w:t>
       </w:r>
       <w:r>
         <w:rPr>
@@ -911,59 +592,21 @@
           <w:lang w:val="pt-BR"/>
         </w:rPr>
       </w:pPr>
-      <w:proofErr w:type="spellStart"/>
       <w:r>
         <w:rPr>
           <w:rStyle w:val="TitleChar"/>
           <w:color w:val="E20074"/>
           <w:lang w:val="pt-BR"/>
         </w:rPr>
-        <w:t>Evidence</w:t>
+        <w:t xml:space="preserve">Evidence of </w:t>
       </w:r>
-      <w:proofErr w:type="spellEnd"/>
       <w:r>
         <w:rPr>
           <w:rStyle w:val="TitleChar"/>
           <w:color w:val="E20074"/>
           <w:lang w:val="pt-BR"/>
         </w:rPr>
-        <w:t xml:space="preserve"> </w:t>
-      </w:r>
-      <w:proofErr w:type="spellStart"/>
-      <w:r>
-        <w:rPr>
-          <w:rStyle w:val="TitleChar"/>
-          <w:color w:val="E20074"/>
-          <w:lang w:val="pt-BR"/>
-        </w:rPr>
-        <w:t>of</w:t>
-      </w:r>
-      <w:proofErr w:type="spellEnd"/>
-      <w:r>
-        <w:rPr>
-          <w:rStyle w:val="TitleChar"/>
-          <w:color w:val="E20074"/>
-          <w:lang w:val="pt-BR"/>
-        </w:rPr>
-        <w:t xml:space="preserve"> </w:t>
-      </w:r>
-      <w:proofErr w:type="spellStart"/>
-      <w:r>
-        <w:rPr>
-          <w:rStyle w:val="TitleChar"/>
-          <w:color w:val="E20074"/>
-          <w:lang w:val="pt-BR"/>
-        </w:rPr>
-        <w:t>the</w:t>
-      </w:r>
-      <w:proofErr w:type="spellEnd"/>
-      <w:r>
-        <w:rPr>
-          <w:rStyle w:val="TitleChar"/>
-          <w:color w:val="E20074"/>
-          <w:lang w:val="pt-BR"/>
-        </w:rPr>
-        <w:t xml:space="preserve"> </w:t>
+        <w:t xml:space="preserve">the </w:t>
       </w:r>
       <w:r>
         <w:rPr>
@@ -1093,7 +736,7 @@
         <w:color w:val="224D64"/>
         <w:lang w:val="pt-BR"/>
       </w:rPr>
-      <w:t>11/06/2024</w:t>
+      <w:t>19/06/2024</w:t>
     </w:r>
     <w:r>
       <w:rPr>
@@ -5383,6 +5026,25 @@
 </file>
 
 <file path=customXml/item1.xml><?xml version="1.0" encoding="utf-8"?>
+<?mso-contentType ?>
+<FormTemplates xmlns="http://schemas.microsoft.com/sharepoint/v3/contenttype/forms">
+  <Display>DocumentLibraryForm</Display>
+  <Edit>DocumentLibraryForm</Edit>
+  <New>DocumentLibraryForm</New>
+</FormTemplates>
+</file>
+
+<file path=customXml/item2.xml><?xml version="1.0" encoding="utf-8"?>
+<p:properties xmlns:p="http://schemas.microsoft.com/office/2006/metadata/properties" xmlns:xsi="http://www.w3.org/2001/XMLSchema-instance" xmlns:pc="http://schemas.microsoft.com/office/infopath/2007/PartnerControls">
+  <documentManagement/>
+</p:properties>
+</file>
+
+<file path=customXml/item3.xml><?xml version="1.0" encoding="utf-8"?>
+<b:Sources xmlns:b="http://schemas.openxmlformats.org/officeDocument/2006/bibliography" xmlns="http://schemas.openxmlformats.org/officeDocument/2006/bibliography" SelectedStyle="\APA.XSL" StyleName="APA"/>
+</file>
+
+<file path=customXml/item4.xml><?xml version="1.0" encoding="utf-8"?>
 <ct:contentTypeSchema xmlns:ct="http://schemas.microsoft.com/office/2006/metadata/contentType" xmlns:ma="http://schemas.microsoft.com/office/2006/metadata/properties/metaAttributes" ct:_="" ma:_="" ma:contentTypeName="Documento" ma:contentTypeID="0x010100712949648B73344981DA61DC634C0DB9" ma:contentTypeVersion="4" ma:contentTypeDescription="Crie um novo documento." ma:contentTypeScope="" ma:versionID="8d2c0ed9caa5dfa62d676009220ff109">
   <xsd:schema xmlns:xsd="http://www.w3.org/2001/XMLSchema" xmlns:xs="http://www.w3.org/2001/XMLSchema" xmlns:p="http://schemas.microsoft.com/office/2006/metadata/properties" xmlns:ns2="d0f0a540-f7bd-41a4-b220-93e908104d22" xmlns:ns3="084c6914-0bba-4d70-a1e4-afb7a2dee15a" targetNamespace="http://schemas.microsoft.com/office/2006/metadata/properties" ma:root="true" ma:fieldsID="f8e5639aeb8000472cf0539a23fbafed" ns2:_="" ns3:_="">
     <xsd:import namespace="d0f0a540-f7bd-41a4-b220-93e908104d22"/>
@@ -5547,26 +5209,40 @@
 </ct:contentTypeSchema>
 </file>
 
-<file path=customXml/item2.xml><?xml version="1.0" encoding="utf-8"?>
-<b:Sources xmlns:b="http://schemas.openxmlformats.org/officeDocument/2006/bibliography" xmlns="http://schemas.openxmlformats.org/officeDocument/2006/bibliography" SelectedStyle="\APA.XSL" StyleName="APA"/>
+<file path=customXml/itemProps1.xml><?xml version="1.0" encoding="utf-8"?>
+<ds:datastoreItem xmlns:ds="http://schemas.openxmlformats.org/officeDocument/2006/customXml" ds:itemID="{4F9BDD88-3C60-4AF5-BC59-D61C522C238F}">
+  <ds:schemaRefs>
+    <ds:schemaRef ds:uri="http://schemas.microsoft.com/sharepoint/v3/contenttype/forms"/>
+  </ds:schemaRefs>
+</ds:datastoreItem>
 </file>
 
-<file path=customXml/item3.xml><?xml version="1.0" encoding="utf-8"?>
-<p:properties xmlns:p="http://schemas.microsoft.com/office/2006/metadata/properties" xmlns:xsi="http://www.w3.org/2001/XMLSchema-instance" xmlns:pc="http://schemas.microsoft.com/office/infopath/2007/PartnerControls">
-  <documentManagement/>
-</p:properties>
+<file path=customXml/itemProps2.xml><?xml version="1.0" encoding="utf-8"?>
+<ds:datastoreItem xmlns:ds="http://schemas.openxmlformats.org/officeDocument/2006/customXml" ds:itemID="{5EAE4896-9638-412D-BF9B-3018CD0E9C80}">
+  <ds:schemaRefs>
+    <ds:schemaRef ds:uri="http://schemas.openxmlformats.org/package/2006/metadata/core-properties"/>
+    <ds:schemaRef ds:uri="http://www.w3.org/XML/1998/namespace"/>
+    <ds:schemaRef ds:uri="http://schemas.microsoft.com/office/2006/documentManagement/types"/>
+    <ds:schemaRef ds:uri="http://schemas.microsoft.com/office/infopath/2007/PartnerControls"/>
+    <ds:schemaRef ds:uri="http://purl.org/dc/elements/1.1/"/>
+    <ds:schemaRef ds:uri="http://purl.org/dc/terms/"/>
+    <ds:schemaRef ds:uri="http://purl.org/dc/dcmitype/"/>
+    <ds:schemaRef ds:uri="084c6914-0bba-4d70-a1e4-afb7a2dee15a"/>
+    <ds:schemaRef ds:uri="d0f0a540-f7bd-41a4-b220-93e908104d22"/>
+    <ds:schemaRef ds:uri="http://schemas.microsoft.com/office/2006/metadata/properties"/>
+  </ds:schemaRefs>
+</ds:datastoreItem>
 </file>
 
-<file path=customXml/item4.xml><?xml version="1.0" encoding="utf-8"?>
-<?mso-contentType ?>
-<FormTemplates xmlns="http://schemas.microsoft.com/sharepoint/v3/contenttype/forms">
-  <Display>DocumentLibraryForm</Display>
-  <Edit>DocumentLibraryForm</Edit>
-  <New>DocumentLibraryForm</New>
-</FormTemplates>
+<file path=customXml/itemProps3.xml><?xml version="1.0" encoding="utf-8"?>
+<ds:datastoreItem xmlns:ds="http://schemas.openxmlformats.org/officeDocument/2006/customXml" ds:itemID="{8EB80C34-A875-4BA0-BB8F-8A467DB2E3E2}">
+  <ds:schemaRefs>
+    <ds:schemaRef ds:uri="http://schemas.openxmlformats.org/officeDocument/2006/bibliography"/>
+  </ds:schemaRefs>
+</ds:datastoreItem>
 </file>
 
-<file path=customXml/itemProps1.xml><?xml version="1.0" encoding="utf-8"?>
+<file path=customXml/itemProps4.xml><?xml version="1.0" encoding="utf-8"?>
 <ds:datastoreItem xmlns:ds="http://schemas.openxmlformats.org/officeDocument/2006/customXml" ds:itemID="{F4BBAB0B-AF33-495C-8C00-FCC5B11C1495}">
   <ds:schemaRefs>
     <ds:schemaRef ds:uri="http://schemas.microsoft.com/office/2006/metadata/contentType"/>
@@ -5583,37 +5259,4 @@
     <ds:schemaRef ds:uri="http://schemas.microsoft.com/internal/obd"/>
   </ds:schemaRefs>
 </ds:datastoreItem>
-</file>
-
-<file path=customXml/itemProps2.xml><?xml version="1.0" encoding="utf-8"?>
-<ds:datastoreItem xmlns:ds="http://schemas.openxmlformats.org/officeDocument/2006/customXml" ds:itemID="{8EB80C34-A875-4BA0-BB8F-8A467DB2E3E2}">
-  <ds:schemaRefs>
-    <ds:schemaRef ds:uri="http://schemas.openxmlformats.org/officeDocument/2006/bibliography"/>
-  </ds:schemaRefs>
-</ds:datastoreItem>
-</file>
-
-<file path=customXml/itemProps3.xml><?xml version="1.0" encoding="utf-8"?>
-<ds:datastoreItem xmlns:ds="http://schemas.openxmlformats.org/officeDocument/2006/customXml" ds:itemID="{5EAE4896-9638-412D-BF9B-3018CD0E9C80}">
-  <ds:schemaRefs>
-    <ds:schemaRef ds:uri="http://schemas.openxmlformats.org/package/2006/metadata/core-properties"/>
-    <ds:schemaRef ds:uri="http://www.w3.org/XML/1998/namespace"/>
-    <ds:schemaRef ds:uri="http://schemas.microsoft.com/office/2006/documentManagement/types"/>
-    <ds:schemaRef ds:uri="http://schemas.microsoft.com/office/infopath/2007/PartnerControls"/>
-    <ds:schemaRef ds:uri="http://purl.org/dc/elements/1.1/"/>
-    <ds:schemaRef ds:uri="http://purl.org/dc/terms/"/>
-    <ds:schemaRef ds:uri="http://purl.org/dc/dcmitype/"/>
-    <ds:schemaRef ds:uri="084c6914-0bba-4d70-a1e4-afb7a2dee15a"/>
-    <ds:schemaRef ds:uri="d0f0a540-f7bd-41a4-b220-93e908104d22"/>
-    <ds:schemaRef ds:uri="http://schemas.microsoft.com/office/2006/metadata/properties"/>
-  </ds:schemaRefs>
-</ds:datastoreItem>
-</file>
-
-<file path=customXml/itemProps4.xml><?xml version="1.0" encoding="utf-8"?>
-<ds:datastoreItem xmlns:ds="http://schemas.openxmlformats.org/officeDocument/2006/customXml" ds:itemID="{4F9BDD88-3C60-4AF5-BC59-D61C522C238F}">
-  <ds:schemaRefs>
-    <ds:schemaRef ds:uri="http://schemas.microsoft.com/sharepoint/v3/contenttype/forms"/>
-  </ds:schemaRefs>
-</ds:datastoreItem>
 </file>
</xml_diff>